<commit_message>
KLARNAPII-405: add finalize logic to original KP cartridge
</commit_message>
<xml_diff>
--- a/documentation/Klarna Payments Integration Guide v18.1.0.docx
+++ b/documentation/Klarna Payments Integration Guide v18.1.0.docx
@@ -225,7 +225,6 @@
           <w:docPartUnique/>
         </w:docPartObj>
       </w:sdtPr>
-      <w:sdtEndPr/>
       <w:sdtContent>
         <w:p>
           <w:pPr>
@@ -10069,25 +10068,7 @@
           <w:szCs w:val="14"/>
         </w:rPr>
         <w:tab/>
-        <w:t>"pattern": "^[0-</w:t>
-      </w:r>
-      <w:proofErr w:type="gramStart"/>
-      <w:r>
-        <w:rPr>
-          <w:rFonts w:eastAsia="Arial"/>
-          <w:sz w:val="14"/>
-          <w:szCs w:val="14"/>
-        </w:rPr>
-        <w:t>9][</w:t>
-      </w:r>
-      <w:proofErr w:type="gramEnd"/>
-      <w:r>
-        <w:rPr>
-          <w:rFonts w:eastAsia="Arial"/>
-          <w:sz w:val="14"/>
-          <w:szCs w:val="14"/>
-        </w:rPr>
-        <w:t>0-9][0-9][0-9]-[0-1][0-9]-[0-3][0-9]T[0-2][0-9]:[0-5][0-9](:[0-5][0-9]){0,1}Z{0,1}$"</w:t>
+        <w:t>"pattern": "^[0-9][0-9][0-9][0-9]-[0-1][0-9]-[0-3][0-9]T[0-2][0-9]:[0-5][0-9](:[0-5][0-9]){0,1}Z{0,1}$"</w:t>
       </w:r>
     </w:p>
     <w:p>
@@ -10411,25 +10392,7 @@
           <w:szCs w:val="14"/>
         </w:rPr>
         <w:tab/>
-        <w:t>"pattern": "^[0-</w:t>
-      </w:r>
-      <w:proofErr w:type="gramStart"/>
-      <w:r>
-        <w:rPr>
-          <w:rFonts w:eastAsia="Arial"/>
-          <w:sz w:val="14"/>
-          <w:szCs w:val="14"/>
-        </w:rPr>
-        <w:t>9][</w:t>
-      </w:r>
-      <w:proofErr w:type="gramEnd"/>
-      <w:r>
-        <w:rPr>
-          <w:rFonts w:eastAsia="Arial"/>
-          <w:sz w:val="14"/>
-          <w:szCs w:val="14"/>
-        </w:rPr>
-        <w:t>0-9][0-9][0-9]-[0-1][0-9]-[0-3][0-9]T[0-2][0-9]:[0-5][0-9](:[0-5][0-9]){0,1}Z{0,1}$"</w:t>
+        <w:t>"pattern": "^[0-9][0-9][0-9][0-9]-[0-1][0-9]-[0-3][0-9]T[0-2][0-9]:[0-5][0-9](:[0-5][0-9]){0,1}Z{0,1}$"</w:t>
       </w:r>
     </w:p>
     <w:p>
@@ -11950,25 +11913,7 @@
           <w:szCs w:val="14"/>
         </w:rPr>
         <w:tab/>
-        <w:t>"pattern": "^[0-</w:t>
-      </w:r>
-      <w:proofErr w:type="gramStart"/>
-      <w:r>
-        <w:rPr>
-          <w:rFonts w:eastAsia="Arial"/>
-          <w:sz w:val="14"/>
-          <w:szCs w:val="14"/>
-        </w:rPr>
-        <w:t>9][</w:t>
-      </w:r>
-      <w:proofErr w:type="gramEnd"/>
-      <w:r>
-        <w:rPr>
-          <w:rFonts w:eastAsia="Arial"/>
-          <w:sz w:val="14"/>
-          <w:szCs w:val="14"/>
-        </w:rPr>
-        <w:t>0-9][0-9][0-9]-[0-1][0-9]-[0-3][0-9]T[0-2][0-9]:[0-5][0-9](:[0-5][0-9]){0,1}Z{0,1}$"</w:t>
+        <w:t>"pattern": "^[0-9][0-9][0-9][0-9]-[0-1][0-9]-[0-3][0-9]T[0-2][0-9]:[0-5][0-9](:[0-5][0-9]){0,1}Z{0,1}$"</w:t>
       </w:r>
     </w:p>
     <w:p>
@@ -12292,25 +12237,7 @@
           <w:szCs w:val="14"/>
         </w:rPr>
         <w:tab/>
-        <w:t>"pattern": "^[0-</w:t>
-      </w:r>
-      <w:proofErr w:type="gramStart"/>
-      <w:r>
-        <w:rPr>
-          <w:rFonts w:eastAsia="Arial"/>
-          <w:sz w:val="14"/>
-          <w:szCs w:val="14"/>
-        </w:rPr>
-        <w:t>9][</w:t>
-      </w:r>
-      <w:proofErr w:type="gramEnd"/>
-      <w:r>
-        <w:rPr>
-          <w:rFonts w:eastAsia="Arial"/>
-          <w:sz w:val="14"/>
-          <w:szCs w:val="14"/>
-        </w:rPr>
-        <w:t>0-9][0-9][0-9]-[0-1][0-9]-[0-3][0-9]T[0-2][0-9]:[0-5][0-9](:[0-5][0-9]){0,1}Z{0,1}$"</w:t>
+        <w:t>"pattern": "^[0-9][0-9][0-9][0-9]-[0-1][0-9]-[0-3][0-9]T[0-2][0-9]:[0-5][0-9](:[0-5][0-9]){0,1}Z{0,1}$"</w:t>
       </w:r>
     </w:p>
     <w:p>
@@ -15882,21 +15809,9 @@
           <w:sz w:val="18"/>
           <w:szCs w:val="18"/>
         </w:rPr>
-        <w:t>int_klarna_payments_</w:t>
-      </w:r>
-      <w:proofErr w:type="gramStart"/>
-      <w:r>
-        <w:rPr>
-          <w:rStyle w:val="SubtleEmphasis"/>
-          <w:rFonts w:ascii="Trebuchet MS" w:hAnsi="Trebuchet MS"/>
-          <w:i w:val="0"/>
-          <w:sz w:val="18"/>
-          <w:szCs w:val="18"/>
-        </w:rPr>
-        <w:t>controllers</w:t>
+        <w:t>int_klarna_payments_controllers</w:t>
       </w:r>
       <w:proofErr w:type="spellEnd"/>
-      <w:proofErr w:type="gramEnd"/>
       <w:r>
         <w:rPr>
           <w:rStyle w:val="SubtleEmphasis"/>
@@ -22116,11 +22031,14 @@
         </w:numPr>
       </w:pPr>
       <w:r>
-        <w:t>default/checkout/billing/</w:t>
+        <w:t>default/checkout/</w:t>
+      </w:r>
+      <w:r>
+        <w:t>summary/</w:t>
       </w:r>
       <w:proofErr w:type="spellStart"/>
       <w:r>
-        <w:t>paymentmethods.isml</w:t>
+        <w:t>summary.isml</w:t>
       </w:r>
       <w:proofErr w:type="spellEnd"/>
     </w:p>
@@ -22133,6 +22051,23 @@
         </w:numPr>
       </w:pPr>
       <w:r>
+        <w:t>default/checkout/billing/</w:t>
+      </w:r>
+      <w:proofErr w:type="spellStart"/>
+      <w:r>
+        <w:t>paymentmethods.isml</w:t>
+      </w:r>
+      <w:proofErr w:type="spellEnd"/>
+    </w:p>
+    <w:p>
+      <w:pPr>
+        <w:pStyle w:val="Standard1"/>
+        <w:numPr>
+          <w:ilvl w:val="0"/>
+          <w:numId w:val="23"/>
+        </w:numPr>
+      </w:pPr>
+      <w:r>
         <w:t>default/checkout/</w:t>
       </w:r>
       <w:r>
@@ -22166,50 +22101,32 @@
     </w:p>
     <w:p>
       <w:pPr>
+        <w:pStyle w:val="Standard1"/>
+        <w:ind w:left="1080"/>
+        <w:rPr>
+          <w:b/>
+        </w:rPr>
+      </w:pPr>
+      <w:r>
+        <w:rPr>
+          <w:b/>
+        </w:rPr>
+        <w:t>default/checkout/summary/</w:t>
+      </w:r>
+      <w:proofErr w:type="spellStart"/>
+      <w:r>
+        <w:rPr>
+          <w:b/>
+        </w:rPr>
+        <w:t>summary.isml</w:t>
+      </w:r>
+      <w:proofErr w:type="spellEnd"/>
+    </w:p>
+    <w:p>
+      <w:pPr>
         <w:ind w:left="372" w:firstLine="708"/>
-        <w:rPr>
-          <w:rFonts w:ascii="Tahoma" w:hAnsi="Tahoma" w:cs="Tahoma"/>
-          <w:b/>
-          <w:sz w:val="18"/>
-          <w:szCs w:val="18"/>
-        </w:rPr>
-      </w:pPr>
-      <w:r>
-        <w:rPr>
-          <w:rFonts w:ascii="Tahoma" w:hAnsi="Tahoma" w:cs="Tahoma"/>
-          <w:b/>
-          <w:sz w:val="18"/>
-          <w:szCs w:val="18"/>
-        </w:rPr>
-        <w:t>default/checkout/billing/</w:t>
-      </w:r>
-      <w:proofErr w:type="spellStart"/>
-      <w:r>
-        <w:rPr>
-          <w:rFonts w:ascii="Tahoma" w:hAnsi="Tahoma" w:cs="Tahoma"/>
-          <w:b/>
-          <w:sz w:val="18"/>
-          <w:szCs w:val="18"/>
-        </w:rPr>
-        <w:t>billing.isml</w:t>
-      </w:r>
-      <w:proofErr w:type="spellEnd"/>
-    </w:p>
-    <w:p>
-      <w:pPr>
-        <w:ind w:left="372" w:firstLine="708"/>
-        <w:rPr>
-          <w:rFonts w:ascii="Tahoma" w:hAnsi="Tahoma" w:cs="Tahoma"/>
-          <w:sz w:val="18"/>
-          <w:szCs w:val="18"/>
-        </w:rPr>
-      </w:pPr>
-      <w:r>
-        <w:rPr>
-          <w:rFonts w:ascii="Tahoma" w:hAnsi="Tahoma" w:cs="Tahoma"/>
-          <w:sz w:val="18"/>
-          <w:szCs w:val="18"/>
-        </w:rPr>
+      </w:pPr>
+      <w:r>
         <w:t>Add Code:</w:t>
       </w:r>
     </w:p>
@@ -22230,7 +22147,39 @@
           <w:rStyle w:val="StyleCOdeChar"/>
           <w:rFonts w:eastAsiaTheme="minorEastAsia"/>
         </w:rPr>
-        <w:t>&lt;script&gt;&lt;isinclude template="/resources/klarnapaymentsresources.isml"/&gt;&lt;/script&gt;</w:t>
+        <w:t xml:space="preserve">        &lt;script&gt;&lt;</w:t>
+      </w:r>
+      <w:proofErr w:type="spellStart"/>
+      <w:r>
+        <w:rPr>
+          <w:rStyle w:val="StyleCOdeChar"/>
+          <w:rFonts w:eastAsiaTheme="minorEastAsia"/>
+        </w:rPr>
+        <w:t>isinclude</w:t>
+      </w:r>
+      <w:proofErr w:type="spellEnd"/>
+      <w:r>
+        <w:rPr>
+          <w:rStyle w:val="StyleCOdeChar"/>
+          <w:rFonts w:eastAsiaTheme="minorEastAsia"/>
+        </w:rPr>
+        <w:t xml:space="preserve"> template="/resources/</w:t>
+      </w:r>
+      <w:proofErr w:type="spellStart"/>
+      <w:r>
+        <w:rPr>
+          <w:rStyle w:val="StyleCOdeChar"/>
+          <w:rFonts w:eastAsiaTheme="minorEastAsia"/>
+        </w:rPr>
+        <w:t>klarnapaymentsresources.isml</w:t>
+      </w:r>
+      <w:proofErr w:type="spellEnd"/>
+      <w:r>
+        <w:rPr>
+          <w:rStyle w:val="StyleCOdeChar"/>
+          <w:rFonts w:eastAsiaTheme="minorEastAsia"/>
+        </w:rPr>
+        <w:t>"/&gt;&lt;/script&gt;</w:t>
       </w:r>
     </w:p>
     <w:p>
@@ -22250,7 +22199,23 @@
           <w:rStyle w:val="StyleCOdeChar"/>
           <w:rFonts w:eastAsiaTheme="minorEastAsia"/>
         </w:rPr>
-        <w:t>&lt;script type="text/javascript" src="${URLUtils.staticURL('/js/klarna-payments.js')}"&gt;&lt;/script&gt;</w:t>
+        <w:t xml:space="preserve">        &lt;script type="text/</w:t>
+      </w:r>
+      <w:proofErr w:type="spellStart"/>
+      <w:r>
+        <w:rPr>
+          <w:rStyle w:val="StyleCOdeChar"/>
+          <w:rFonts w:eastAsiaTheme="minorEastAsia"/>
+        </w:rPr>
+        <w:t>javascript</w:t>
+      </w:r>
+      <w:proofErr w:type="spellEnd"/>
+      <w:r>
+        <w:rPr>
+          <w:rStyle w:val="StyleCOdeChar"/>
+          <w:rFonts w:eastAsiaTheme="minorEastAsia"/>
+        </w:rPr>
+        <w:t>" src="${URLUtils.staticURL('/js/klarna-payments-finalize.js')}"&gt;&lt;/script&gt;</w:t>
       </w:r>
     </w:p>
     <w:p>
@@ -22270,31 +22235,49 @@
           <w:rStyle w:val="StyleCOdeChar"/>
           <w:rFonts w:eastAsiaTheme="minorEastAsia"/>
         </w:rPr>
-        <w:t>&lt;script src="</w:t>
-      </w:r>
-      <w:r>
-        <w:t xml:space="preserve"> </w:t>
-      </w:r>
+        <w:t xml:space="preserve">        &lt;script </w:t>
+      </w:r>
+      <w:proofErr w:type="spellStart"/>
       <w:r>
         <w:rPr>
           <w:rStyle w:val="StyleCOdeChar"/>
           <w:rFonts w:eastAsiaTheme="minorEastAsia"/>
         </w:rPr>
-        <w:t>https://x.klarnacdn.net/kp/lib/v1/api.js</w:t>
-      </w:r>
+        <w:t>src</w:t>
+      </w:r>
+      <w:proofErr w:type="spellEnd"/>
       <w:r>
         <w:rPr>
           <w:rStyle w:val="StyleCOdeChar"/>
           <w:rFonts w:eastAsiaTheme="minorEastAsia"/>
         </w:rPr>
-        <w:t>" async&gt;&lt;/script&gt;</w:t>
-      </w:r>
-    </w:p>
-    <w:p>
-      <w:pPr>
-        <w:ind w:left="1080"/>
+        <w:t xml:space="preserve">=" https://x.klarnacdn.net/kp/lib/v1/api.js" </w:t>
+      </w:r>
+      <w:proofErr w:type="spellStart"/>
+      <w:r>
+        <w:rPr>
+          <w:rStyle w:val="StyleCOdeChar"/>
+          <w:rFonts w:eastAsiaTheme="minorEastAsia"/>
+        </w:rPr>
+        <w:t>async</w:t>
+      </w:r>
+      <w:proofErr w:type="spellEnd"/>
+      <w:r>
+        <w:rPr>
+          <w:rStyle w:val="StyleCOdeChar"/>
+          <w:rFonts w:eastAsiaTheme="minorEastAsia"/>
+        </w:rPr>
+        <w:t>&gt;&lt;/script&gt;</w:t>
+      </w:r>
+      <w:bookmarkStart w:id="40" w:name="_GoBack"/>
+      <w:bookmarkEnd w:id="40"/>
+    </w:p>
+    <w:p>
+      <w:pPr>
+        <w:ind w:left="372" w:firstLine="708"/>
         <w:rPr>
           <w:rFonts w:ascii="Tahoma" w:hAnsi="Tahoma" w:cs="Tahoma"/>
+          <w:b/>
           <w:sz w:val="18"/>
           <w:szCs w:val="18"/>
         </w:rPr>
@@ -22383,37 +22366,32 @@
           <w:sz w:val="18"/>
           <w:szCs w:val="18"/>
         </w:rPr>
-        <w:t xml:space="preserve"> as shown below</w:t>
-      </w:r>
-      <w:r>
+        <w:t xml:space="preserve"> as shown below:</w:t>
+      </w:r>
+    </w:p>
+    <w:p>
+      <w:pPr>
+        <w:ind w:left="372" w:firstLine="708"/>
         <w:rPr>
           <w:rFonts w:ascii="Tahoma" w:hAnsi="Tahoma" w:cs="Tahoma"/>
+          <w:b/>
           <w:sz w:val="18"/>
           <w:szCs w:val="18"/>
         </w:rPr>
-        <w:t>:</w:t>
-      </w:r>
-    </w:p>
-    <w:p>
-      <w:pPr>
-        <w:ind w:firstLine="372"/>
+      </w:pPr>
+      <w:r>
         <w:rPr>
           <w:rFonts w:ascii="Tahoma" w:hAnsi="Tahoma" w:cs="Tahoma"/>
+          <w:b/>
+          <w:noProof/>
           <w:sz w:val="18"/>
           <w:szCs w:val="18"/>
         </w:rPr>
-      </w:pPr>
-      <w:r>
-        <w:rPr>
-          <w:noProof/>
-          <w:lang w:val="bg-BG" w:eastAsia="bg-BG" w:bidi="ar-SA"/>
-        </w:rPr>
-        <w:lastRenderedPageBreak/>
         <w:drawing>
-          <wp:inline distT="0" distB="0" distL="0" distR="0" wp14:anchorId="6D73CDCD" wp14:editId="68CEAF28">
-            <wp:extent cx="6255554" cy="3177540"/>
+          <wp:inline distT="0" distB="0" distL="0" distR="0">
+            <wp:extent cx="4563687" cy="1859280"/>
             <wp:effectExtent l="0" t="0" r="0" b="0"/>
-            <wp:docPr id="2" name="Picture 2"/>
+            <wp:docPr id="34" name="Picture 34"/>
             <wp:cNvGraphicFramePr>
               <a:graphicFrameLocks xmlns:a="http://schemas.openxmlformats.org/drawingml/2006/main" noChangeAspect="1"/>
             </wp:cNvGraphicFramePr>
@@ -22421,8 +22399,10 @@
               <a:graphicData uri="http://schemas.openxmlformats.org/drawingml/2006/picture">
                 <pic:pic xmlns:pic="http://schemas.openxmlformats.org/drawingml/2006/picture">
                   <pic:nvPicPr>
-                    <pic:cNvPr id="1" name=""/>
-                    <pic:cNvPicPr/>
+                    <pic:cNvPr id="0" name="Picture 1"/>
+                    <pic:cNvPicPr>
+                      <a:picLocks noChangeAspect="1" noChangeArrowheads="1"/>
+                    </pic:cNvPicPr>
                   </pic:nvPicPr>
                   <pic:blipFill>
                     <a:blip r:embed="rId52" cstate="print">
@@ -22432,18 +22412,23 @@
                         </a:ext>
                       </a:extLst>
                     </a:blip>
+                    <a:srcRect/>
                     <a:stretch>
                       <a:fillRect/>
                     </a:stretch>
                   </pic:blipFill>
-                  <pic:spPr>
+                  <pic:spPr bwMode="auto">
                     <a:xfrm>
                       <a:off x="0" y="0"/>
-                      <a:ext cx="6264245" cy="3181955"/>
+                      <a:ext cx="4571132" cy="1862313"/>
                     </a:xfrm>
                     <a:prstGeom prst="rect">
                       <a:avLst/>
                     </a:prstGeom>
+                    <a:noFill/>
+                    <a:ln>
+                      <a:noFill/>
+                    </a:ln>
                   </pic:spPr>
                 </pic:pic>
               </a:graphicData>
@@ -22454,6 +22439,66 @@
     </w:p>
     <w:p>
       <w:pPr>
+        <w:ind w:left="372" w:firstLine="708"/>
+        <w:rPr>
+          <w:rFonts w:ascii="Tahoma" w:hAnsi="Tahoma" w:cs="Tahoma"/>
+          <w:b/>
+          <w:sz w:val="18"/>
+          <w:szCs w:val="18"/>
+        </w:rPr>
+      </w:pPr>
+    </w:p>
+    <w:p>
+      <w:pPr>
+        <w:ind w:left="372" w:firstLine="708"/>
+        <w:rPr>
+          <w:rFonts w:ascii="Tahoma" w:hAnsi="Tahoma" w:cs="Tahoma"/>
+          <w:b/>
+          <w:sz w:val="18"/>
+          <w:szCs w:val="18"/>
+        </w:rPr>
+      </w:pPr>
+      <w:r>
+        <w:rPr>
+          <w:rFonts w:ascii="Tahoma" w:hAnsi="Tahoma" w:cs="Tahoma"/>
+          <w:b/>
+          <w:sz w:val="18"/>
+          <w:szCs w:val="18"/>
+        </w:rPr>
+        <w:t>default/checkout/billing/</w:t>
+      </w:r>
+      <w:proofErr w:type="spellStart"/>
+      <w:r>
+        <w:rPr>
+          <w:rFonts w:ascii="Tahoma" w:hAnsi="Tahoma" w:cs="Tahoma"/>
+          <w:b/>
+          <w:sz w:val="18"/>
+          <w:szCs w:val="18"/>
+        </w:rPr>
+        <w:t>billing.isml</w:t>
+      </w:r>
+      <w:proofErr w:type="spellEnd"/>
+    </w:p>
+    <w:p>
+      <w:pPr>
+        <w:ind w:left="372" w:firstLine="708"/>
+        <w:rPr>
+          <w:rFonts w:ascii="Tahoma" w:hAnsi="Tahoma" w:cs="Tahoma"/>
+          <w:sz w:val="18"/>
+          <w:szCs w:val="18"/>
+        </w:rPr>
+      </w:pPr>
+      <w:r>
+        <w:rPr>
+          <w:rFonts w:ascii="Tahoma" w:hAnsi="Tahoma" w:cs="Tahoma"/>
+          <w:sz w:val="18"/>
+          <w:szCs w:val="18"/>
+        </w:rPr>
+        <w:t>Add Code:</w:t>
+      </w:r>
+    </w:p>
+    <w:p>
+      <w:pPr>
         <w:autoSpaceDE w:val="0"/>
         <w:autoSpaceDN w:val="0"/>
         <w:adjustRightInd w:val="0"/>
@@ -22464,37 +22509,13 @@
           <w:rFonts w:eastAsiaTheme="minorEastAsia"/>
         </w:rPr>
       </w:pPr>
-    </w:p>
-    <w:p>
-      <w:pPr>
-        <w:ind w:left="372" w:firstLine="708"/>
-        <w:rPr>
-          <w:rFonts w:ascii="Tahoma" w:hAnsi="Tahoma" w:cs="Tahoma"/>
-          <w:b/>
-          <w:sz w:val="18"/>
-          <w:szCs w:val="18"/>
-        </w:rPr>
-      </w:pPr>
-      <w:r>
-        <w:rPr>
-          <w:rFonts w:ascii="Tahoma" w:hAnsi="Tahoma" w:cs="Tahoma"/>
-          <w:b/>
-          <w:sz w:val="18"/>
-          <w:szCs w:val="18"/>
-        </w:rPr>
-        <w:t>default/checkout/billing/</w:t>
-      </w:r>
-      <w:proofErr w:type="spellStart"/>
-      <w:r>
-        <w:rPr>
-          <w:rFonts w:ascii="Tahoma" w:hAnsi="Tahoma" w:cs="Tahoma"/>
-          <w:b/>
-          <w:sz w:val="18"/>
-          <w:szCs w:val="18"/>
-        </w:rPr>
-        <w:t>paymentmethods.isml</w:t>
-      </w:r>
-      <w:proofErr w:type="spellEnd"/>
+      <w:r>
+        <w:rPr>
+          <w:rStyle w:val="StyleCOdeChar"/>
+          <w:rFonts w:eastAsiaTheme="minorEastAsia"/>
+        </w:rPr>
+        <w:t>&lt;script&gt;&lt;isinclude template="/resources/klarnapaymentsresources.isml"/&gt;&lt;/script&gt;</w:t>
+      </w:r>
     </w:p>
     <w:p>
       <w:pPr>
@@ -22504,57 +22525,133 @@
         <w:spacing w:after="0" w:line="240" w:lineRule="auto"/>
         <w:ind w:left="1080"/>
         <w:rPr>
+          <w:rStyle w:val="StyleCOdeChar"/>
+          <w:rFonts w:eastAsiaTheme="minorEastAsia"/>
+        </w:rPr>
+      </w:pPr>
+      <w:r>
+        <w:rPr>
+          <w:rStyle w:val="StyleCOdeChar"/>
+          <w:rFonts w:eastAsiaTheme="minorEastAsia"/>
+        </w:rPr>
+        <w:t>&lt;script type="text/javascript" src="${URLUtils.staticURL('/js/klarna-payments.js')}"&gt;&lt;/script&gt;</w:t>
+      </w:r>
+    </w:p>
+    <w:p>
+      <w:pPr>
+        <w:autoSpaceDE w:val="0"/>
+        <w:autoSpaceDN w:val="0"/>
+        <w:adjustRightInd w:val="0"/>
+        <w:spacing w:after="0" w:line="240" w:lineRule="auto"/>
+        <w:ind w:left="1080"/>
+        <w:rPr>
+          <w:rStyle w:val="StyleCOdeChar"/>
+          <w:rFonts w:eastAsiaTheme="minorEastAsia"/>
+        </w:rPr>
+      </w:pPr>
+      <w:r>
+        <w:rPr>
+          <w:rStyle w:val="StyleCOdeChar"/>
+          <w:rFonts w:eastAsiaTheme="minorEastAsia"/>
+        </w:rPr>
+        <w:t>&lt;script src="</w:t>
+      </w:r>
+      <w:r>
+        <w:t xml:space="preserve"> </w:t>
+      </w:r>
+      <w:r>
+        <w:rPr>
+          <w:rStyle w:val="StyleCOdeChar"/>
+          <w:rFonts w:eastAsiaTheme="minorEastAsia"/>
+        </w:rPr>
+        <w:t>https://x.klarnacdn.net/kp/lib/v1/api.js</w:t>
+      </w:r>
+      <w:r>
+        <w:rPr>
+          <w:rStyle w:val="StyleCOdeChar"/>
+          <w:rFonts w:eastAsiaTheme="minorEastAsia"/>
+        </w:rPr>
+        <w:t>" async&gt;&lt;/script&gt;</w:t>
+      </w:r>
+    </w:p>
+    <w:p>
+      <w:pPr>
+        <w:ind w:left="1080"/>
+        <w:rPr>
           <w:rFonts w:ascii="Tahoma" w:hAnsi="Tahoma" w:cs="Tahoma"/>
           <w:sz w:val="18"/>
           <w:szCs w:val="18"/>
         </w:rPr>
       </w:pPr>
-      <w:r>
+    </w:p>
+    <w:p>
+      <w:pPr>
+        <w:ind w:left="1080"/>
         <w:rPr>
           <w:rFonts w:ascii="Tahoma" w:hAnsi="Tahoma" w:cs="Tahoma"/>
           <w:sz w:val="18"/>
           <w:szCs w:val="18"/>
         </w:rPr>
-        <w:t>Add code:</w:t>
-      </w:r>
-    </w:p>
-    <w:p>
-      <w:pPr>
-        <w:pStyle w:val="StyleCOde"/>
-        <w:rPr>
-          <w:rStyle w:val="StyleCOdeChar"/>
-          <w:rFonts w:eastAsiaTheme="minorEastAsia"/>
-        </w:rPr>
-      </w:pPr>
-      <w:r>
-        <w:rPr>
-          <w:lang w:bidi="ar-SA"/>
-        </w:rPr>
-        <w:t xml:space="preserve"> </w:t>
-      </w:r>
-      <w:r>
-        <w:rPr>
-          <w:lang w:bidi="ar-SA"/>
-        </w:rPr>
-        <w:t>&lt;isif condition="${paymentMethodType.value === 'Klarna'}"&gt;hide&lt;/isif&gt;</w:t>
-      </w:r>
-    </w:p>
-    <w:p>
-      <w:pPr>
-        <w:ind w:left="372" w:firstLine="708"/>
+      </w:pPr>
+      <w:r>
         <w:rPr>
           <w:rFonts w:ascii="Tahoma" w:hAnsi="Tahoma" w:cs="Tahoma"/>
           <w:sz w:val="18"/>
           <w:szCs w:val="18"/>
         </w:rPr>
-      </w:pPr>
+        <w:t>Before</w:t>
+      </w:r>
+      <w:r>
+        <w:rPr>
+          <w:rStyle w:val="StyleCOdeChar"/>
+          <w:rFonts w:eastAsiaTheme="minorEastAsia"/>
+          <w:b/>
+          <w:color w:val="auto"/>
+        </w:rPr>
+        <w:t xml:space="preserve"> </w:t>
+      </w:r>
+      <w:r>
+        <w:rPr>
+          <w:rStyle w:val="StyleCOdeChar"/>
+          <w:rFonts w:eastAsiaTheme="minorEastAsia"/>
+        </w:rPr>
+        <w:t>&lt;/</w:t>
+      </w:r>
+      <w:r>
+        <w:rPr>
+          <w:rStyle w:val="StyleCOdeChar"/>
+          <w:rFonts w:eastAsiaTheme="minorEastAsia"/>
+        </w:rPr>
+        <w:t>isdecorate</w:t>
+      </w:r>
+      <w:r>
+        <w:rPr>
+          <w:rStyle w:val="StyleCOdeChar"/>
+          <w:rFonts w:eastAsiaTheme="minorEastAsia"/>
+        </w:rPr>
+        <w:t>&gt;</w:t>
+      </w:r>
+      <w:r>
+        <w:rPr>
+          <w:rStyle w:val="StyleCOdeChar"/>
+          <w:rFonts w:eastAsiaTheme="minorEastAsia"/>
+        </w:rPr>
+        <w:t xml:space="preserve"> </w:t>
+      </w:r>
       <w:r>
         <w:rPr>
           <w:rFonts w:ascii="Tahoma" w:hAnsi="Tahoma" w:cs="Tahoma"/>
           <w:sz w:val="18"/>
           <w:szCs w:val="18"/>
         </w:rPr>
-        <w:t>After</w:t>
+        <w:t>closing</w:t>
+      </w:r>
+      <w:r>
+        <w:rPr>
+          <w:rStyle w:val="StyleCOdeChar"/>
+          <w:rFonts w:eastAsiaTheme="minorEastAsia"/>
+        </w:rPr>
+        <w:t xml:space="preserve"> </w:t>
       </w:r>
       <w:r>
         <w:rPr>
@@ -22562,14 +22659,7 @@
           <w:sz w:val="18"/>
           <w:szCs w:val="18"/>
         </w:rPr>
-        <w:t xml:space="preserve"> </w:t>
-      </w:r>
-      <w:r>
-        <w:rPr>
-          <w:rStyle w:val="StyleCOdeChar"/>
-          <w:rFonts w:eastAsiaTheme="minorEastAsia"/>
-        </w:rPr>
-        <w:t>&lt;div class="form-row label-inline</w:t>
+        <w:t>tag</w:t>
       </w:r>
       <w:r>
         <w:rPr>
@@ -22577,7 +22667,7 @@
           <w:sz w:val="18"/>
           <w:szCs w:val="18"/>
         </w:rPr>
-        <w:t xml:space="preserve"> </w:t>
+        <w:t xml:space="preserve"> as shown below</w:t>
       </w:r>
       <w:r>
         <w:rPr>
@@ -22585,40 +22675,17 @@
           <w:sz w:val="18"/>
           <w:szCs w:val="18"/>
         </w:rPr>
-        <w:t xml:space="preserve">close to </w:t>
-      </w:r>
-      <w:r>
+        <w:t>:</w:t>
+      </w:r>
+    </w:p>
+    <w:p>
+      <w:pPr>
+        <w:ind w:firstLine="372"/>
         <w:rPr>
           <w:rFonts w:ascii="Tahoma" w:hAnsi="Tahoma" w:cs="Tahoma"/>
           <w:sz w:val="18"/>
           <w:szCs w:val="18"/>
         </w:rPr>
-        <w:t>line 1</w:t>
-      </w:r>
-      <w:r>
-        <w:rPr>
-          <w:rFonts w:ascii="Tahoma" w:hAnsi="Tahoma" w:cs="Tahoma"/>
-          <w:sz w:val="18"/>
-          <w:szCs w:val="18"/>
-        </w:rPr>
-        <w:t>8</w:t>
-      </w:r>
-      <w:r>
-        <w:rPr>
-          <w:rFonts w:ascii="Tahoma" w:hAnsi="Tahoma" w:cs="Tahoma"/>
-          <w:sz w:val="18"/>
-          <w:szCs w:val="18"/>
-        </w:rPr>
-        <w:t xml:space="preserve"> as shown below:</w:t>
-      </w:r>
-    </w:p>
-    <w:p>
-      <w:pPr>
-        <w:rPr>
-          <w:rFonts w:ascii="Tahoma" w:hAnsi="Tahoma" w:cs="Tahoma"/>
-          <w:sz w:val="18"/>
-          <w:szCs w:val="18"/>
-        </w:rPr>
       </w:pPr>
       <w:r>
         <w:rPr>
@@ -22626,10 +22693,10 @@
           <w:lang w:val="bg-BG" w:eastAsia="bg-BG" w:bidi="ar-SA"/>
         </w:rPr>
         <w:drawing>
-          <wp:inline distT="0" distB="0" distL="0" distR="0" wp14:anchorId="785FA844" wp14:editId="2CC36808">
-            <wp:extent cx="6710680" cy="2278380"/>
+          <wp:inline distT="0" distB="0" distL="0" distR="0" wp14:anchorId="6D73CDCD" wp14:editId="68CEAF28">
+            <wp:extent cx="6255554" cy="3177540"/>
             <wp:effectExtent l="0" t="0" r="0" b="0"/>
-            <wp:docPr id="46" name="Picture 46"/>
+            <wp:docPr id="2" name="Picture 2"/>
             <wp:cNvGraphicFramePr>
               <a:graphicFrameLocks xmlns:a="http://schemas.openxmlformats.org/drawingml/2006/main" noChangeAspect="1"/>
             </wp:cNvGraphicFramePr>
@@ -22655,7 +22722,7 @@
                   <pic:spPr>
                     <a:xfrm>
                       <a:off x="0" y="0"/>
-                      <a:ext cx="6718857" cy="2281156"/>
+                      <a:ext cx="6264245" cy="3181955"/>
                     </a:xfrm>
                     <a:prstGeom prst="rect">
                       <a:avLst/>
@@ -22670,64 +22737,6 @@
     </w:p>
     <w:p>
       <w:pPr>
-        <w:ind w:left="372" w:firstLine="708"/>
-        <w:rPr>
-          <w:rFonts w:ascii="Tahoma" w:hAnsi="Tahoma" w:cs="Tahoma"/>
-          <w:sz w:val="18"/>
-          <w:szCs w:val="18"/>
-        </w:rPr>
-      </w:pPr>
-    </w:p>
-    <w:p>
-      <w:pPr>
-        <w:ind w:left="372" w:firstLine="708"/>
-        <w:rPr>
-          <w:rFonts w:ascii="Tahoma" w:hAnsi="Tahoma" w:cs="Tahoma"/>
-          <w:sz w:val="18"/>
-          <w:szCs w:val="18"/>
-        </w:rPr>
-      </w:pPr>
-    </w:p>
-    <w:p>
-      <w:pPr>
-        <w:ind w:left="372" w:firstLine="708"/>
-        <w:rPr>
-          <w:rFonts w:ascii="Tahoma" w:hAnsi="Tahoma" w:cs="Tahoma"/>
-          <w:sz w:val="18"/>
-          <w:szCs w:val="18"/>
-        </w:rPr>
-      </w:pPr>
-    </w:p>
-    <w:p>
-      <w:pPr>
-        <w:ind w:left="372" w:firstLine="708"/>
-        <w:rPr>
-          <w:rFonts w:ascii="Tahoma" w:hAnsi="Tahoma" w:cs="Tahoma"/>
-          <w:sz w:val="18"/>
-          <w:szCs w:val="18"/>
-        </w:rPr>
-      </w:pPr>
-    </w:p>
-    <w:p>
-      <w:pPr>
-        <w:ind w:left="372" w:firstLine="708"/>
-        <w:rPr>
-          <w:rFonts w:ascii="Tahoma" w:hAnsi="Tahoma" w:cs="Tahoma"/>
-          <w:sz w:val="18"/>
-          <w:szCs w:val="18"/>
-        </w:rPr>
-      </w:pPr>
-      <w:r>
-        <w:rPr>
-          <w:rFonts w:ascii="Tahoma" w:hAnsi="Tahoma" w:cs="Tahoma"/>
-          <w:sz w:val="18"/>
-          <w:szCs w:val="18"/>
-        </w:rPr>
-        <w:t xml:space="preserve">Add Code: </w:t>
-      </w:r>
-    </w:p>
-    <w:p>
-      <w:pPr>
         <w:autoSpaceDE w:val="0"/>
         <w:autoSpaceDN w:val="0"/>
         <w:adjustRightInd w:val="0"/>
@@ -22738,13 +22747,37 @@
           <w:rFonts w:eastAsiaTheme="minorEastAsia"/>
         </w:rPr>
       </w:pPr>
-      <w:r>
-        <w:rPr>
-          <w:rStyle w:val="StyleCOdeChar"/>
-          <w:rFonts w:eastAsiaTheme="minorEastAsia"/>
-        </w:rPr>
-        <w:t>&lt;isinclude template="klarnapayments/klarnapaymentscategories.isml"/&gt;</w:t>
-      </w:r>
+    </w:p>
+    <w:p>
+      <w:pPr>
+        <w:ind w:left="372" w:firstLine="708"/>
+        <w:rPr>
+          <w:rFonts w:ascii="Tahoma" w:hAnsi="Tahoma" w:cs="Tahoma"/>
+          <w:b/>
+          <w:sz w:val="18"/>
+          <w:szCs w:val="18"/>
+        </w:rPr>
+      </w:pPr>
+      <w:r>
+        <w:rPr>
+          <w:rFonts w:ascii="Tahoma" w:hAnsi="Tahoma" w:cs="Tahoma"/>
+          <w:b/>
+          <w:sz w:val="18"/>
+          <w:szCs w:val="18"/>
+        </w:rPr>
+        <w:t>default/checkout/billing/</w:t>
+      </w:r>
+      <w:proofErr w:type="spellStart"/>
+      <w:r>
+        <w:rPr>
+          <w:rFonts w:ascii="Tahoma" w:hAnsi="Tahoma" w:cs="Tahoma"/>
+          <w:b/>
+          <w:sz w:val="18"/>
+          <w:szCs w:val="18"/>
+        </w:rPr>
+        <w:t>paymentmethods.isml</w:t>
+      </w:r>
+      <w:proofErr w:type="spellEnd"/>
     </w:p>
     <w:p>
       <w:pPr>
@@ -22765,30 +22798,46 @@
           <w:sz w:val="18"/>
           <w:szCs w:val="18"/>
         </w:rPr>
-        <w:t xml:space="preserve">After </w:t>
-      </w:r>
-      <w:r>
+        <w:t>Add code:</w:t>
+      </w:r>
+    </w:p>
+    <w:p>
+      <w:pPr>
+        <w:pStyle w:val="StyleCOde"/>
         <w:rPr>
           <w:rStyle w:val="StyleCOdeChar"/>
           <w:rFonts w:eastAsiaTheme="minorEastAsia"/>
         </w:rPr>
-        <w:t xml:space="preserve">&lt;/isloop&gt; </w:t>
-      </w:r>
-      <w:r>
+      </w:pPr>
+      <w:r>
+        <w:rPr>
+          <w:lang w:bidi="ar-SA"/>
+        </w:rPr>
+        <w:t xml:space="preserve"> </w:t>
+      </w:r>
+      <w:r>
+        <w:rPr>
+          <w:lang w:bidi="ar-SA"/>
+        </w:rPr>
+        <w:t>&lt;isif condition="${paymentMethodType.value === 'Klarna'}"&gt;hide&lt;/isif&gt;</w:t>
+      </w:r>
+    </w:p>
+    <w:p>
+      <w:pPr>
+        <w:ind w:left="372" w:firstLine="708"/>
         <w:rPr>
           <w:rFonts w:ascii="Tahoma" w:hAnsi="Tahoma" w:cs="Tahoma"/>
           <w:sz w:val="18"/>
           <w:szCs w:val="18"/>
         </w:rPr>
-        <w:t xml:space="preserve">Close to line </w:t>
-      </w:r>
+      </w:pPr>
       <w:r>
         <w:rPr>
           <w:rFonts w:ascii="Tahoma" w:hAnsi="Tahoma" w:cs="Tahoma"/>
           <w:sz w:val="18"/>
           <w:szCs w:val="18"/>
         </w:rPr>
-        <w:t>28</w:t>
+        <w:t>After</w:t>
       </w:r>
       <w:r>
         <w:rPr>
@@ -22796,47 +22845,74 @@
           <w:sz w:val="18"/>
           <w:szCs w:val="18"/>
         </w:rPr>
-        <w:t xml:space="preserve"> as shown below:</w:t>
-      </w:r>
-    </w:p>
-    <w:p>
-      <w:pPr>
-        <w:autoSpaceDE w:val="0"/>
-        <w:autoSpaceDN w:val="0"/>
-        <w:adjustRightInd w:val="0"/>
-        <w:spacing w:after="0" w:line="240" w:lineRule="auto"/>
-        <w:ind w:left="1080"/>
+        <w:t xml:space="preserve"> </w:t>
+      </w:r>
+      <w:r>
+        <w:rPr>
+          <w:rStyle w:val="StyleCOdeChar"/>
+          <w:rFonts w:eastAsiaTheme="minorEastAsia"/>
+        </w:rPr>
+        <w:t>&lt;div class="form-row label-inline</w:t>
+      </w:r>
+      <w:r>
         <w:rPr>
           <w:rFonts w:ascii="Tahoma" w:hAnsi="Tahoma" w:cs="Tahoma"/>
           <w:sz w:val="18"/>
           <w:szCs w:val="18"/>
         </w:rPr>
-      </w:pPr>
-    </w:p>
-    <w:p>
-      <w:pPr>
-        <w:autoSpaceDE w:val="0"/>
-        <w:autoSpaceDN w:val="0"/>
-        <w:adjustRightInd w:val="0"/>
-        <w:spacing w:after="0" w:line="240" w:lineRule="auto"/>
-        <w:ind w:firstLine="372"/>
+        <w:t xml:space="preserve"> </w:t>
+      </w:r>
+      <w:r>
         <w:rPr>
           <w:rFonts w:ascii="Tahoma" w:hAnsi="Tahoma" w:cs="Tahoma"/>
           <w:sz w:val="18"/>
           <w:szCs w:val="18"/>
         </w:rPr>
+        <w:t xml:space="preserve">close to </w:t>
+      </w:r>
+      <w:r>
+        <w:rPr>
+          <w:rFonts w:ascii="Tahoma" w:hAnsi="Tahoma" w:cs="Tahoma"/>
+          <w:sz w:val="18"/>
+          <w:szCs w:val="18"/>
+        </w:rPr>
+        <w:t>line 1</w:t>
+      </w:r>
+      <w:r>
+        <w:rPr>
+          <w:rFonts w:ascii="Tahoma" w:hAnsi="Tahoma" w:cs="Tahoma"/>
+          <w:sz w:val="18"/>
+          <w:szCs w:val="18"/>
+        </w:rPr>
+        <w:t>8</w:t>
+      </w:r>
+      <w:r>
+        <w:rPr>
+          <w:rFonts w:ascii="Tahoma" w:hAnsi="Tahoma" w:cs="Tahoma"/>
+          <w:sz w:val="18"/>
+          <w:szCs w:val="18"/>
+        </w:rPr>
+        <w:t xml:space="preserve"> as shown below:</w:t>
+      </w:r>
+    </w:p>
+    <w:p>
+      <w:pPr>
+        <w:rPr>
+          <w:rFonts w:ascii="Tahoma" w:hAnsi="Tahoma" w:cs="Tahoma"/>
+          <w:sz w:val="18"/>
+          <w:szCs w:val="18"/>
+        </w:rPr>
       </w:pPr>
       <w:r>
         <w:rPr>
           <w:noProof/>
           <w:lang w:val="bg-BG" w:eastAsia="bg-BG" w:bidi="ar-SA"/>
         </w:rPr>
-        <w:lastRenderedPageBreak/>
         <w:drawing>
-          <wp:inline distT="0" distB="0" distL="0" distR="0" wp14:anchorId="4011C483" wp14:editId="61AACE3E">
-            <wp:extent cx="5955855" cy="2377440"/>
+          <wp:inline distT="0" distB="0" distL="0" distR="0" wp14:anchorId="785FA844" wp14:editId="2CC36808">
+            <wp:extent cx="6710680" cy="2278380"/>
             <wp:effectExtent l="0" t="0" r="0" b="0"/>
-            <wp:docPr id="21" name="Picture 21"/>
+            <wp:docPr id="46" name="Picture 46"/>
             <wp:cNvGraphicFramePr>
               <a:graphicFrameLocks xmlns:a="http://schemas.openxmlformats.org/drawingml/2006/main" noChangeAspect="1"/>
             </wp:cNvGraphicFramePr>
@@ -22862,6 +22938,212 @@
                   <pic:spPr>
                     <a:xfrm>
                       <a:off x="0" y="0"/>
+                      <a:ext cx="6718857" cy="2281156"/>
+                    </a:xfrm>
+                    <a:prstGeom prst="rect">
+                      <a:avLst/>
+                    </a:prstGeom>
+                  </pic:spPr>
+                </pic:pic>
+              </a:graphicData>
+            </a:graphic>
+          </wp:inline>
+        </w:drawing>
+      </w:r>
+    </w:p>
+    <w:p>
+      <w:pPr>
+        <w:ind w:left="372" w:firstLine="708"/>
+        <w:rPr>
+          <w:rFonts w:ascii="Tahoma" w:hAnsi="Tahoma" w:cs="Tahoma"/>
+          <w:sz w:val="18"/>
+          <w:szCs w:val="18"/>
+        </w:rPr>
+      </w:pPr>
+    </w:p>
+    <w:p>
+      <w:pPr>
+        <w:ind w:left="372" w:firstLine="708"/>
+        <w:rPr>
+          <w:rFonts w:ascii="Tahoma" w:hAnsi="Tahoma" w:cs="Tahoma"/>
+          <w:sz w:val="18"/>
+          <w:szCs w:val="18"/>
+        </w:rPr>
+      </w:pPr>
+    </w:p>
+    <w:p>
+      <w:pPr>
+        <w:ind w:left="372" w:firstLine="708"/>
+        <w:rPr>
+          <w:rFonts w:ascii="Tahoma" w:hAnsi="Tahoma" w:cs="Tahoma"/>
+          <w:sz w:val="18"/>
+          <w:szCs w:val="18"/>
+        </w:rPr>
+      </w:pPr>
+    </w:p>
+    <w:p>
+      <w:pPr>
+        <w:ind w:left="372" w:firstLine="708"/>
+        <w:rPr>
+          <w:rFonts w:ascii="Tahoma" w:hAnsi="Tahoma" w:cs="Tahoma"/>
+          <w:sz w:val="18"/>
+          <w:szCs w:val="18"/>
+        </w:rPr>
+      </w:pPr>
+    </w:p>
+    <w:p>
+      <w:pPr>
+        <w:ind w:left="372" w:firstLine="708"/>
+        <w:rPr>
+          <w:rFonts w:ascii="Tahoma" w:hAnsi="Tahoma" w:cs="Tahoma"/>
+          <w:sz w:val="18"/>
+          <w:szCs w:val="18"/>
+        </w:rPr>
+      </w:pPr>
+      <w:r>
+        <w:rPr>
+          <w:rFonts w:ascii="Tahoma" w:hAnsi="Tahoma" w:cs="Tahoma"/>
+          <w:sz w:val="18"/>
+          <w:szCs w:val="18"/>
+        </w:rPr>
+        <w:t xml:space="preserve">Add Code: </w:t>
+      </w:r>
+    </w:p>
+    <w:p>
+      <w:pPr>
+        <w:autoSpaceDE w:val="0"/>
+        <w:autoSpaceDN w:val="0"/>
+        <w:adjustRightInd w:val="0"/>
+        <w:spacing w:after="0" w:line="240" w:lineRule="auto"/>
+        <w:ind w:left="1080"/>
+        <w:rPr>
+          <w:rStyle w:val="StyleCOdeChar"/>
+          <w:rFonts w:eastAsiaTheme="minorEastAsia"/>
+        </w:rPr>
+      </w:pPr>
+      <w:r>
+        <w:rPr>
+          <w:rStyle w:val="StyleCOdeChar"/>
+          <w:rFonts w:eastAsiaTheme="minorEastAsia"/>
+        </w:rPr>
+        <w:t>&lt;isinclude template="klarnapayments/klarnapaymentscategories.isml"/&gt;</w:t>
+      </w:r>
+    </w:p>
+    <w:p>
+      <w:pPr>
+        <w:autoSpaceDE w:val="0"/>
+        <w:autoSpaceDN w:val="0"/>
+        <w:adjustRightInd w:val="0"/>
+        <w:spacing w:after="0" w:line="240" w:lineRule="auto"/>
+        <w:ind w:left="1080"/>
+        <w:rPr>
+          <w:rFonts w:ascii="Tahoma" w:hAnsi="Tahoma" w:cs="Tahoma"/>
+          <w:sz w:val="18"/>
+          <w:szCs w:val="18"/>
+        </w:rPr>
+      </w:pPr>
+      <w:r>
+        <w:rPr>
+          <w:rFonts w:ascii="Tahoma" w:hAnsi="Tahoma" w:cs="Tahoma"/>
+          <w:sz w:val="18"/>
+          <w:szCs w:val="18"/>
+        </w:rPr>
+        <w:t xml:space="preserve">After </w:t>
+      </w:r>
+      <w:r>
+        <w:rPr>
+          <w:rStyle w:val="StyleCOdeChar"/>
+          <w:rFonts w:eastAsiaTheme="minorEastAsia"/>
+        </w:rPr>
+        <w:t xml:space="preserve">&lt;/isloop&gt; </w:t>
+      </w:r>
+      <w:r>
+        <w:rPr>
+          <w:rFonts w:ascii="Tahoma" w:hAnsi="Tahoma" w:cs="Tahoma"/>
+          <w:sz w:val="18"/>
+          <w:szCs w:val="18"/>
+        </w:rPr>
+        <w:t xml:space="preserve">Close to line </w:t>
+      </w:r>
+      <w:r>
+        <w:rPr>
+          <w:rFonts w:ascii="Tahoma" w:hAnsi="Tahoma" w:cs="Tahoma"/>
+          <w:sz w:val="18"/>
+          <w:szCs w:val="18"/>
+        </w:rPr>
+        <w:t>28</w:t>
+      </w:r>
+      <w:r>
+        <w:rPr>
+          <w:rFonts w:ascii="Tahoma" w:hAnsi="Tahoma" w:cs="Tahoma"/>
+          <w:sz w:val="18"/>
+          <w:szCs w:val="18"/>
+        </w:rPr>
+        <w:t xml:space="preserve"> as shown below:</w:t>
+      </w:r>
+    </w:p>
+    <w:p>
+      <w:pPr>
+        <w:autoSpaceDE w:val="0"/>
+        <w:autoSpaceDN w:val="0"/>
+        <w:adjustRightInd w:val="0"/>
+        <w:spacing w:after="0" w:line="240" w:lineRule="auto"/>
+        <w:ind w:left="1080"/>
+        <w:rPr>
+          <w:rFonts w:ascii="Tahoma" w:hAnsi="Tahoma" w:cs="Tahoma"/>
+          <w:sz w:val="18"/>
+          <w:szCs w:val="18"/>
+        </w:rPr>
+      </w:pPr>
+    </w:p>
+    <w:p>
+      <w:pPr>
+        <w:autoSpaceDE w:val="0"/>
+        <w:autoSpaceDN w:val="0"/>
+        <w:adjustRightInd w:val="0"/>
+        <w:spacing w:after="0" w:line="240" w:lineRule="auto"/>
+        <w:ind w:firstLine="372"/>
+        <w:rPr>
+          <w:rFonts w:ascii="Tahoma" w:hAnsi="Tahoma" w:cs="Tahoma"/>
+          <w:sz w:val="18"/>
+          <w:szCs w:val="18"/>
+        </w:rPr>
+      </w:pPr>
+      <w:r>
+        <w:rPr>
+          <w:noProof/>
+          <w:lang w:val="bg-BG" w:eastAsia="bg-BG" w:bidi="ar-SA"/>
+        </w:rPr>
+        <w:drawing>
+          <wp:inline distT="0" distB="0" distL="0" distR="0" wp14:anchorId="4011C483" wp14:editId="61AACE3E">
+            <wp:extent cx="5955855" cy="2377440"/>
+            <wp:effectExtent l="0" t="0" r="0" b="0"/>
+            <wp:docPr id="21" name="Picture 21"/>
+            <wp:cNvGraphicFramePr>
+              <a:graphicFrameLocks xmlns:a="http://schemas.openxmlformats.org/drawingml/2006/main" noChangeAspect="1"/>
+            </wp:cNvGraphicFramePr>
+            <a:graphic xmlns:a="http://schemas.openxmlformats.org/drawingml/2006/main">
+              <a:graphicData uri="http://schemas.openxmlformats.org/drawingml/2006/picture">
+                <pic:pic xmlns:pic="http://schemas.openxmlformats.org/drawingml/2006/picture">
+                  <pic:nvPicPr>
+                    <pic:cNvPr id="1" name=""/>
+                    <pic:cNvPicPr/>
+                  </pic:nvPicPr>
+                  <pic:blipFill>
+                    <a:blip r:embed="rId55" cstate="print">
+                      <a:extLst>
+                        <a:ext uri="{28A0092B-C50C-407E-A947-70E740481C1C}">
+                          <a14:useLocalDpi xmlns:a14="http://schemas.microsoft.com/office/drawing/2010/main" val="0"/>
+                        </a:ext>
+                      </a:extLst>
+                    </a:blip>
+                    <a:stretch>
+                      <a:fillRect/>
+                    </a:stretch>
+                  </pic:blipFill>
+                  <pic:spPr>
+                    <a:xfrm>
+                      <a:off x="0" y="0"/>
                       <a:ext cx="5970680" cy="2383358"/>
                     </a:xfrm>
                     <a:prstGeom prst="rect">
@@ -23095,6 +23377,7 @@
           <w:noProof/>
           <w:lang w:val="bg-BG" w:eastAsia="bg-BG" w:bidi="ar-SA"/>
         </w:rPr>
+        <w:lastRenderedPageBreak/>
         <w:drawing>
           <wp:inline distT="0" distB="0" distL="0" distR="0" wp14:anchorId="3A6A3BBE" wp14:editId="26702D08">
             <wp:extent cx="6091945" cy="3611880"/>
@@ -23111,7 +23394,7 @@
                     <pic:cNvPicPr/>
                   </pic:nvPicPr>
                   <pic:blipFill>
-                    <a:blip r:embed="rId55">
+                    <a:blip r:embed="rId56">
                       <a:extLst>
                         <a:ext uri="{28A0092B-C50C-407E-A947-70E740481C1C}">
                           <a14:useLocalDpi xmlns:a14="http://schemas.microsoft.com/office/drawing/2010/main" val="0"/>
@@ -23165,7 +23448,6 @@
           <w:sz w:val="18"/>
           <w:szCs w:val="18"/>
         </w:rPr>
-        <w:lastRenderedPageBreak/>
         <w:t>default/checkout/</w:t>
       </w:r>
       <w:r>
@@ -23306,124 +23588,6 @@
             <wp:extent cx="5940000" cy="1954800"/>
             <wp:effectExtent l="0" t="0" r="0" b="0"/>
             <wp:docPr id="23" name="Picture 23"/>
-            <wp:cNvGraphicFramePr>
-              <a:graphicFrameLocks xmlns:a="http://schemas.openxmlformats.org/drawingml/2006/main" noChangeAspect="1"/>
-            </wp:cNvGraphicFramePr>
-            <a:graphic xmlns:a="http://schemas.openxmlformats.org/drawingml/2006/main">
-              <a:graphicData uri="http://schemas.openxmlformats.org/drawingml/2006/picture">
-                <pic:pic xmlns:pic="http://schemas.openxmlformats.org/drawingml/2006/picture">
-                  <pic:nvPicPr>
-                    <pic:cNvPr id="1" name=""/>
-                    <pic:cNvPicPr/>
-                  </pic:nvPicPr>
-                  <pic:blipFill>
-                    <a:blip r:embed="rId56"/>
-                    <a:stretch>
-                      <a:fillRect/>
-                    </a:stretch>
-                  </pic:blipFill>
-                  <pic:spPr>
-                    <a:xfrm>
-                      <a:off x="0" y="0"/>
-                      <a:ext cx="5940000" cy="1954800"/>
-                    </a:xfrm>
-                    <a:prstGeom prst="rect">
-                      <a:avLst/>
-                    </a:prstGeom>
-                  </pic:spPr>
-                </pic:pic>
-              </a:graphicData>
-            </a:graphic>
-          </wp:inline>
-        </w:drawing>
-      </w:r>
-    </w:p>
-    <w:p>
-      <w:pPr>
-        <w:rPr>
-          <w:rStyle w:val="StandardChar"/>
-        </w:rPr>
-      </w:pPr>
-    </w:p>
-    <w:p>
-      <w:pPr>
-        <w:ind w:left="372" w:firstLine="708"/>
-        <w:rPr>
-          <w:rStyle w:val="StandardChar"/>
-        </w:rPr>
-      </w:pPr>
-      <w:r>
-        <w:rPr>
-          <w:rStyle w:val="StandardChar"/>
-        </w:rPr>
-        <w:t>Add the following code</w:t>
-      </w:r>
-      <w:r>
-        <w:rPr>
-          <w:rStyle w:val="StandardChar"/>
-        </w:rPr>
-        <w:t>:</w:t>
-      </w:r>
-    </w:p>
-    <w:p>
-      <w:pPr>
-        <w:ind w:left="1080"/>
-        <w:rPr>
-          <w:rStyle w:val="StyleCOdeChar"/>
-          <w:rFonts w:eastAsiaTheme="minorEastAsia"/>
-        </w:rPr>
-      </w:pPr>
-      <w:r>
-        <w:rPr>
-          <w:rStyle w:val="StyleCOdeChar"/>
-          <w:rFonts w:eastAsiaTheme="minorEastAsia"/>
-        </w:rPr>
-        <w:t xml:space="preserve">&lt;iskpaddresshelper p_address="${shipment.shippingAddress}"/&gt; </w:t>
-      </w:r>
-    </w:p>
-    <w:p>
-      <w:pPr>
-        <w:ind w:left="1080"/>
-        <w:rPr>
-          <w:rStyle w:val="StandardChar"/>
-        </w:rPr>
-      </w:pPr>
-      <w:r>
-        <w:rPr>
-          <w:rStyle w:val="StandardChar"/>
-        </w:rPr>
-        <w:t xml:space="preserve">After </w:t>
-      </w:r>
-      <w:r>
-        <w:rPr>
-          <w:rStyle w:val="StyleCOdeChar"/>
-          <w:rFonts w:eastAsiaTheme="minorEastAsia"/>
-        </w:rPr>
-        <w:t xml:space="preserve">&lt;isminicheckout_address p_address="${shipment.shippingAddress}"/&gt; </w:t>
-      </w:r>
-      <w:r>
-        <w:rPr>
-          <w:rStyle w:val="StandardChar"/>
-        </w:rPr>
-        <w:t>as as shown below:</w:t>
-      </w:r>
-    </w:p>
-    <w:p>
-      <w:pPr>
-        <w:rPr>
-          <w:rStyle w:val="StandardChar"/>
-        </w:rPr>
-      </w:pPr>
-      <w:r>
-        <w:rPr>
-          <w:noProof/>
-          <w:lang w:val="bg-BG" w:eastAsia="bg-BG" w:bidi="ar-SA"/>
-        </w:rPr>
-        <w:drawing>
-          <wp:inline distT="0" distB="0" distL="0" distR="0" wp14:anchorId="2F5F4AC6" wp14:editId="0FB3966F">
-            <wp:extent cx="5940000" cy="3898800"/>
-            <wp:effectExtent l="0" t="0" r="0" b="0"/>
-            <wp:docPr id="47" name="Picture 47"/>
             <wp:cNvGraphicFramePr>
               <a:graphicFrameLocks xmlns:a="http://schemas.openxmlformats.org/drawingml/2006/main" noChangeAspect="1"/>
             </wp:cNvGraphicFramePr>
@@ -23443,7 +23607,7 @@
                   <pic:spPr>
                     <a:xfrm>
                       <a:off x="0" y="0"/>
-                      <a:ext cx="5940000" cy="3898800"/>
+                      <a:ext cx="5940000" cy="1954800"/>
                     </a:xfrm>
                     <a:prstGeom prst="rect">
                       <a:avLst/>
@@ -23458,34 +23622,6 @@
     </w:p>
     <w:p>
       <w:pPr>
-        <w:pStyle w:val="Standard1"/>
-        <w:rPr>
-          <w:rFonts w:ascii="Tahoma" w:hAnsi="Tahoma" w:cs="Tahoma"/>
-          <w:sz w:val="18"/>
-          <w:szCs w:val="18"/>
-        </w:rPr>
-      </w:pPr>
-    </w:p>
-    <w:p>
-      <w:pPr>
-        <w:pStyle w:val="Heading3"/>
-        <w:rPr>
-          <w:color w:val="auto"/>
-        </w:rPr>
-      </w:pPr>
-      <w:bookmarkStart w:id="40" w:name="_Toc502732254"/>
-      <w:r>
-        <w:rPr>
-          <w:color w:val="auto"/>
-        </w:rPr>
-        <w:lastRenderedPageBreak/>
-        <w:t>Pipeline modifications</w:t>
-      </w:r>
-      <w:bookmarkEnd w:id="40"/>
-    </w:p>
-    <w:p>
-      <w:pPr>
-        <w:pStyle w:val="Standard1"/>
         <w:rPr>
           <w:rStyle w:val="StandardChar"/>
         </w:rPr>
@@ -23493,131 +23629,84 @@
     </w:p>
     <w:p>
       <w:pPr>
-        <w:pStyle w:val="Standard1"/>
-      </w:pPr>
-      <w:r>
+        <w:ind w:left="372" w:firstLine="708"/>
         <w:rPr>
           <w:rStyle w:val="StandardChar"/>
         </w:rPr>
-        <w:t>If using a pipeline based SiteGenesis integration, additionally follow the instructions in this chapter. If integrating via the controller based model see next chapter.</w:t>
-      </w:r>
-    </w:p>
-    <w:p>
-      <w:pPr>
-        <w:pStyle w:val="Standard1"/>
-        <w:rPr>
-          <w:sz w:val="18"/>
-          <w:szCs w:val="18"/>
-        </w:rPr>
-      </w:pPr>
-      <w:r>
-        <w:t xml:space="preserve">To use </w:t>
-      </w:r>
-      <w:proofErr w:type="spellStart"/>
-      <w:r>
-        <w:t>Klarna</w:t>
-      </w:r>
-      <w:proofErr w:type="spellEnd"/>
-      <w:r>
-        <w:t xml:space="preserve"> Payments</w:t>
-      </w:r>
-      <w:r>
-        <w:t xml:space="preserve"> cartridge you will need to make the following changes in pipelines</w:t>
-      </w:r>
-      <w:r>
-        <w:t>.</w:t>
-      </w:r>
-    </w:p>
-    <w:p>
-      <w:pPr>
-        <w:pStyle w:val="Heading3"/>
-        <w:numPr>
-          <w:ilvl w:val="3"/>
-          <w:numId w:val="13"/>
-        </w:numPr>
-        <w:pBdr>
-          <w:bottom w:val="none" w:sz="0" w:space="0" w:color="auto"/>
-        </w:pBdr>
-        <w:rPr>
-          <w:b w:val="0"/>
-          <w:color w:val="auto"/>
-        </w:rPr>
-      </w:pPr>
-      <w:bookmarkStart w:id="41" w:name="_Toc502732255"/>
-      <w:proofErr w:type="spellStart"/>
-      <w:r>
-        <w:rPr>
-          <w:color w:val="auto"/>
-        </w:rPr>
-        <w:t>COBilling</w:t>
-      </w:r>
-      <w:proofErr w:type="spellEnd"/>
-      <w:r>
-        <w:rPr>
-          <w:color w:val="auto"/>
-        </w:rPr>
-        <w:t xml:space="preserve"> pipeline</w:t>
-      </w:r>
-      <w:bookmarkEnd w:id="41"/>
-    </w:p>
-    <w:p>
-      <w:pPr>
-        <w:pStyle w:val="Standard1"/>
-      </w:pPr>
-      <w:r>
-        <w:t xml:space="preserve">Go to </w:t>
-      </w:r>
-      <w:proofErr w:type="spellStart"/>
-      <w:r>
-        <w:t>COBilling</w:t>
-      </w:r>
-      <w:proofErr w:type="spellEnd"/>
-      <w:r>
-        <w:t xml:space="preserve"> pipeline, </w:t>
-      </w:r>
-      <w:proofErr w:type="gramStart"/>
-      <w:r>
-        <w:t>Start</w:t>
-      </w:r>
-      <w:proofErr w:type="gramEnd"/>
-      <w:r>
-        <w:t xml:space="preserve"> node and add KLARNA_PAYMENTS-</w:t>
-      </w:r>
-      <w:proofErr w:type="spellStart"/>
-      <w:r>
-        <w:t>CreateSession</w:t>
-      </w:r>
-      <w:proofErr w:type="spellEnd"/>
-      <w:r>
-        <w:t xml:space="preserve"> call node entry point before </w:t>
-      </w:r>
-      <w:r>
-        <w:t>checkout/billing/billing</w:t>
-      </w:r>
-      <w:r>
-        <w:t xml:space="preserve"> -&gt;</w:t>
-      </w:r>
-      <w:r>
-        <w:t xml:space="preserve"> Billing</w:t>
-      </w:r>
-      <w:r>
-        <w:t xml:space="preserve"> interaction continue node (see screen shot below)</w:t>
-      </w:r>
-    </w:p>
-    <w:p>
-      <w:pPr>
-        <w:ind w:firstLine="708"/>
+      </w:pPr>
+      <w:r>
+        <w:rPr>
+          <w:rStyle w:val="StandardChar"/>
+        </w:rPr>
+        <w:t>Add the following code</w:t>
+      </w:r>
+      <w:r>
+        <w:rPr>
+          <w:rStyle w:val="StandardChar"/>
+        </w:rPr>
+        <w:t>:</w:t>
+      </w:r>
+    </w:p>
+    <w:p>
+      <w:pPr>
+        <w:ind w:left="1080"/>
+        <w:rPr>
+          <w:rStyle w:val="StyleCOdeChar"/>
+          <w:rFonts w:eastAsiaTheme="minorEastAsia"/>
+        </w:rPr>
+      </w:pPr>
+      <w:r>
+        <w:rPr>
+          <w:rStyle w:val="StyleCOdeChar"/>
+          <w:rFonts w:eastAsiaTheme="minorEastAsia"/>
+        </w:rPr>
+        <w:t xml:space="preserve">&lt;iskpaddresshelper p_address="${shipment.shippingAddress}"/&gt; </w:t>
+      </w:r>
+    </w:p>
+    <w:p>
+      <w:pPr>
+        <w:ind w:left="1080"/>
+        <w:rPr>
+          <w:rStyle w:val="StandardChar"/>
+        </w:rPr>
+      </w:pPr>
+      <w:r>
+        <w:rPr>
+          <w:rStyle w:val="StandardChar"/>
+        </w:rPr>
+        <w:t xml:space="preserve">After </w:t>
+      </w:r>
+      <w:r>
+        <w:rPr>
+          <w:rStyle w:val="StyleCOdeChar"/>
+          <w:rFonts w:eastAsiaTheme="minorEastAsia"/>
+        </w:rPr>
+        <w:t xml:space="preserve">&lt;isminicheckout_address p_address="${shipment.shippingAddress}"/&gt; </w:t>
+      </w:r>
+      <w:r>
+        <w:rPr>
+          <w:rStyle w:val="StandardChar"/>
+        </w:rPr>
+        <w:t>as as shown below:</w:t>
+      </w:r>
+    </w:p>
+    <w:p>
+      <w:pPr>
+        <w:rPr>
+          <w:rStyle w:val="StandardChar"/>
+        </w:rPr>
       </w:pPr>
       <w:r>
         <w:rPr>
           <w:noProof/>
           <w:lang w:val="bg-BG" w:eastAsia="bg-BG" w:bidi="ar-SA"/>
         </w:rPr>
+        <w:lastRenderedPageBreak/>
         <w:drawing>
-          <wp:inline distT="0" distB="0" distL="0" distR="0" wp14:anchorId="0EF57D9A" wp14:editId="5BDE6CD3">
-            <wp:extent cx="5940000" cy="6278400"/>
+          <wp:inline distT="0" distB="0" distL="0" distR="0" wp14:anchorId="2F5F4AC6" wp14:editId="0FB3966F">
+            <wp:extent cx="5940000" cy="3898800"/>
             <wp:effectExtent l="0" t="0" r="0" b="0"/>
-            <wp:docPr id="3" name="Picture 3"/>
+            <wp:docPr id="47" name="Picture 47"/>
             <wp:cNvGraphicFramePr>
               <a:graphicFrameLocks xmlns:a="http://schemas.openxmlformats.org/drawingml/2006/main" noChangeAspect="1"/>
             </wp:cNvGraphicFramePr>
@@ -23637,6 +23726,200 @@
                   <pic:spPr>
                     <a:xfrm>
                       <a:off x="0" y="0"/>
+                      <a:ext cx="5940000" cy="3898800"/>
+                    </a:xfrm>
+                    <a:prstGeom prst="rect">
+                      <a:avLst/>
+                    </a:prstGeom>
+                  </pic:spPr>
+                </pic:pic>
+              </a:graphicData>
+            </a:graphic>
+          </wp:inline>
+        </w:drawing>
+      </w:r>
+    </w:p>
+    <w:p>
+      <w:pPr>
+        <w:pStyle w:val="Standard1"/>
+        <w:rPr>
+          <w:rFonts w:ascii="Tahoma" w:hAnsi="Tahoma" w:cs="Tahoma"/>
+          <w:sz w:val="18"/>
+          <w:szCs w:val="18"/>
+        </w:rPr>
+      </w:pPr>
+    </w:p>
+    <w:p>
+      <w:pPr>
+        <w:pStyle w:val="Heading3"/>
+        <w:rPr>
+          <w:color w:val="auto"/>
+        </w:rPr>
+      </w:pPr>
+      <w:bookmarkStart w:id="41" w:name="_Toc502732254"/>
+      <w:r>
+        <w:rPr>
+          <w:color w:val="auto"/>
+        </w:rPr>
+        <w:t>Pipeline modifications</w:t>
+      </w:r>
+      <w:bookmarkEnd w:id="41"/>
+    </w:p>
+    <w:p>
+      <w:pPr>
+        <w:pStyle w:val="Standard1"/>
+        <w:rPr>
+          <w:rStyle w:val="StandardChar"/>
+        </w:rPr>
+      </w:pPr>
+    </w:p>
+    <w:p>
+      <w:pPr>
+        <w:pStyle w:val="Standard1"/>
+      </w:pPr>
+      <w:r>
+        <w:rPr>
+          <w:rStyle w:val="StandardChar"/>
+        </w:rPr>
+        <w:t>If using a pipeline based SiteGenesis integration, additionally follow the instructions in this chapter. If integrating via the controller based model see next chapter.</w:t>
+      </w:r>
+    </w:p>
+    <w:p>
+      <w:pPr>
+        <w:pStyle w:val="Standard1"/>
+        <w:rPr>
+          <w:sz w:val="18"/>
+          <w:szCs w:val="18"/>
+        </w:rPr>
+      </w:pPr>
+      <w:r>
+        <w:t xml:space="preserve">To use </w:t>
+      </w:r>
+      <w:proofErr w:type="spellStart"/>
+      <w:r>
+        <w:t>Klarna</w:t>
+      </w:r>
+      <w:proofErr w:type="spellEnd"/>
+      <w:r>
+        <w:t xml:space="preserve"> Payments</w:t>
+      </w:r>
+      <w:r>
+        <w:t xml:space="preserve"> cartridge you will need to make the following changes in pipelines</w:t>
+      </w:r>
+      <w:r>
+        <w:t>.</w:t>
+      </w:r>
+    </w:p>
+    <w:p>
+      <w:pPr>
+        <w:pStyle w:val="Heading3"/>
+        <w:numPr>
+          <w:ilvl w:val="3"/>
+          <w:numId w:val="13"/>
+        </w:numPr>
+        <w:pBdr>
+          <w:bottom w:val="none" w:sz="0" w:space="0" w:color="auto"/>
+        </w:pBdr>
+        <w:rPr>
+          <w:b w:val="0"/>
+          <w:color w:val="auto"/>
+        </w:rPr>
+      </w:pPr>
+      <w:bookmarkStart w:id="42" w:name="_Toc502732255"/>
+      <w:proofErr w:type="spellStart"/>
+      <w:r>
+        <w:rPr>
+          <w:color w:val="auto"/>
+        </w:rPr>
+        <w:t>COBilling</w:t>
+      </w:r>
+      <w:proofErr w:type="spellEnd"/>
+      <w:r>
+        <w:rPr>
+          <w:color w:val="auto"/>
+        </w:rPr>
+        <w:t xml:space="preserve"> pipeline</w:t>
+      </w:r>
+      <w:bookmarkEnd w:id="42"/>
+    </w:p>
+    <w:p>
+      <w:pPr>
+        <w:pStyle w:val="Standard1"/>
+      </w:pPr>
+      <w:r>
+        <w:t xml:space="preserve">Go to </w:t>
+      </w:r>
+      <w:proofErr w:type="spellStart"/>
+      <w:r>
+        <w:t>COBilling</w:t>
+      </w:r>
+      <w:proofErr w:type="spellEnd"/>
+      <w:r>
+        <w:t xml:space="preserve"> pipeline, </w:t>
+      </w:r>
+      <w:proofErr w:type="gramStart"/>
+      <w:r>
+        <w:t>Start</w:t>
+      </w:r>
+      <w:proofErr w:type="gramEnd"/>
+      <w:r>
+        <w:t xml:space="preserve"> node and add KLARNA_PAYMENTS-</w:t>
+      </w:r>
+      <w:proofErr w:type="spellStart"/>
+      <w:r>
+        <w:t>CreateSession</w:t>
+      </w:r>
+      <w:proofErr w:type="spellEnd"/>
+      <w:r>
+        <w:t xml:space="preserve"> call node entry point before </w:t>
+      </w:r>
+      <w:r>
+        <w:t>checkout/billing/billing</w:t>
+      </w:r>
+      <w:r>
+        <w:t xml:space="preserve"> -&gt;</w:t>
+      </w:r>
+      <w:r>
+        <w:t xml:space="preserve"> Billing</w:t>
+      </w:r>
+      <w:r>
+        <w:t xml:space="preserve"> interaction continue node (see screen shot below)</w:t>
+      </w:r>
+    </w:p>
+    <w:p>
+      <w:pPr>
+        <w:ind w:firstLine="708"/>
+      </w:pPr>
+      <w:r>
+        <w:rPr>
+          <w:noProof/>
+          <w:lang w:val="bg-BG" w:eastAsia="bg-BG" w:bidi="ar-SA"/>
+        </w:rPr>
+        <w:lastRenderedPageBreak/>
+        <w:drawing>
+          <wp:inline distT="0" distB="0" distL="0" distR="0" wp14:anchorId="0EF57D9A" wp14:editId="5BDE6CD3">
+            <wp:extent cx="5940000" cy="6278400"/>
+            <wp:effectExtent l="0" t="0" r="0" b="0"/>
+            <wp:docPr id="3" name="Picture 3"/>
+            <wp:cNvGraphicFramePr>
+              <a:graphicFrameLocks xmlns:a="http://schemas.openxmlformats.org/drawingml/2006/main" noChangeAspect="1"/>
+            </wp:cNvGraphicFramePr>
+            <a:graphic xmlns:a="http://schemas.openxmlformats.org/drawingml/2006/main">
+              <a:graphicData uri="http://schemas.openxmlformats.org/drawingml/2006/picture">
+                <pic:pic xmlns:pic="http://schemas.openxmlformats.org/drawingml/2006/picture">
+                  <pic:nvPicPr>
+                    <pic:cNvPr id="1" name=""/>
+                    <pic:cNvPicPr/>
+                  </pic:nvPicPr>
+                  <pic:blipFill>
+                    <a:blip r:embed="rId59"/>
+                    <a:stretch>
+                      <a:fillRect/>
+                    </a:stretch>
+                  </pic:blipFill>
+                  <pic:spPr>
+                    <a:xfrm>
+                      <a:off x="0" y="0"/>
                       <a:ext cx="5940000" cy="6278400"/>
                     </a:xfrm>
                     <a:prstGeom prst="rect">
@@ -23656,7 +23939,6 @@
         <w:pStyle w:val="Standard1"/>
       </w:pPr>
       <w:r>
-        <w:lastRenderedPageBreak/>
         <w:t xml:space="preserve">In </w:t>
       </w:r>
       <w:r>
@@ -23745,6 +24027,7 @@
         <w:rPr>
           <w:noProof/>
         </w:rPr>
+        <w:lastRenderedPageBreak/>
         <w:drawing>
           <wp:inline distT="0" distB="0" distL="0" distR="0">
             <wp:extent cx="6188710" cy="3662045"/>
@@ -23761,7 +24044,7 @@
                     <pic:cNvPicPr/>
                   </pic:nvPicPr>
                   <pic:blipFill>
-                    <a:blip r:embed="rId59" cstate="print">
+                    <a:blip r:embed="rId60" cstate="print">
                       <a:extLst>
                         <a:ext uri="{28A0092B-C50C-407E-A947-70E740481C1C}">
                           <a14:useLocalDpi xmlns:a14="http://schemas.microsoft.com/office/drawing/2010/main" val="0"/>
@@ -23808,7 +24091,7 @@
           <w:color w:val="auto"/>
         </w:rPr>
       </w:pPr>
-      <w:bookmarkStart w:id="42" w:name="_Toc502732256"/>
+      <w:bookmarkStart w:id="43" w:name="_Toc502732256"/>
       <w:proofErr w:type="spellStart"/>
       <w:r>
         <w:rPr>
@@ -23835,7 +24118,7 @@
         </w:rPr>
         <w:t>.</w:t>
       </w:r>
-      <w:bookmarkEnd w:id="42"/>
+      <w:bookmarkEnd w:id="43"/>
       <w:r>
         <w:rPr>
           <w:color w:val="auto"/>
@@ -23916,190 +24199,6 @@
             <wp:extent cx="5940000" cy="4568400"/>
             <wp:effectExtent l="0" t="0" r="0" b="0"/>
             <wp:docPr id="7" name="Picture 7"/>
-            <wp:cNvGraphicFramePr>
-              <a:graphicFrameLocks xmlns:a="http://schemas.openxmlformats.org/drawingml/2006/main" noChangeAspect="1"/>
-            </wp:cNvGraphicFramePr>
-            <a:graphic xmlns:a="http://schemas.openxmlformats.org/drawingml/2006/main">
-              <a:graphicData uri="http://schemas.openxmlformats.org/drawingml/2006/picture">
-                <pic:pic xmlns:pic="http://schemas.openxmlformats.org/drawingml/2006/picture">
-                  <pic:nvPicPr>
-                    <pic:cNvPr id="1" name=""/>
-                    <pic:cNvPicPr/>
-                  </pic:nvPicPr>
-                  <pic:blipFill>
-                    <a:blip r:embed="rId60"/>
-                    <a:stretch>
-                      <a:fillRect/>
-                    </a:stretch>
-                  </pic:blipFill>
-                  <pic:spPr>
-                    <a:xfrm>
-                      <a:off x="0" y="0"/>
-                      <a:ext cx="5940000" cy="4568400"/>
-                    </a:xfrm>
-                    <a:prstGeom prst="rect">
-                      <a:avLst/>
-                    </a:prstGeom>
-                  </pic:spPr>
-                </pic:pic>
-              </a:graphicData>
-            </a:graphic>
-          </wp:inline>
-        </w:drawing>
-      </w:r>
-    </w:p>
-    <w:p>
-      <w:pPr>
-        <w:pStyle w:val="BodyText"/>
-        <w:ind w:left="1080"/>
-        <w:rPr>
-          <w:rStyle w:val="SubtleEmphasis"/>
-          <w:rFonts w:ascii="Trebuchet MS" w:hAnsi="Trebuchet MS"/>
-          <w:color w:val="808080" w:themeColor="background1" w:themeShade="80"/>
-          <w:sz w:val="18"/>
-          <w:szCs w:val="18"/>
-        </w:rPr>
-      </w:pPr>
-    </w:p>
-    <w:p>
-      <w:pPr>
-        <w:pStyle w:val="Heading3"/>
-        <w:numPr>
-          <w:ilvl w:val="3"/>
-          <w:numId w:val="13"/>
-        </w:numPr>
-        <w:pBdr>
-          <w:bottom w:val="none" w:sz="0" w:space="0" w:color="auto"/>
-        </w:pBdr>
-        <w:rPr>
-          <w:b w:val="0"/>
-          <w:color w:val="auto"/>
-        </w:rPr>
-      </w:pPr>
-      <w:bookmarkStart w:id="43" w:name="_Toc502732257"/>
-      <w:proofErr w:type="spellStart"/>
-      <w:r>
-        <w:rPr>
-          <w:color w:val="auto"/>
-        </w:rPr>
-        <w:t>CO</w:t>
-      </w:r>
-      <w:r>
-        <w:rPr>
-          <w:color w:val="auto"/>
-        </w:rPr>
-        <w:t>PlaceOrder</w:t>
-      </w:r>
-      <w:proofErr w:type="spellEnd"/>
-      <w:r>
-        <w:rPr>
-          <w:color w:val="auto"/>
-        </w:rPr>
-        <w:t xml:space="preserve"> pipeline</w:t>
-      </w:r>
-      <w:r>
-        <w:rPr>
-          <w:color w:val="auto"/>
-        </w:rPr>
-        <w:t>.</w:t>
-      </w:r>
-      <w:bookmarkEnd w:id="43"/>
-      <w:r>
-        <w:rPr>
-          <w:color w:val="auto"/>
-        </w:rPr>
-        <w:t xml:space="preserve"> </w:t>
-      </w:r>
-    </w:p>
-    <w:p>
-      <w:pPr>
-        <w:pStyle w:val="Standard1"/>
-      </w:pPr>
-    </w:p>
-    <w:p>
-      <w:pPr>
-        <w:pStyle w:val="Standard1"/>
-      </w:pPr>
-      <w:r>
-        <w:t xml:space="preserve">Go to </w:t>
-      </w:r>
-      <w:proofErr w:type="spellStart"/>
-      <w:r>
-        <w:t>COPlaceOrder</w:t>
-      </w:r>
-      <w:proofErr w:type="spellEnd"/>
-      <w:r>
-        <w:t xml:space="preserve"> pipeline, </w:t>
-      </w:r>
-      <w:proofErr w:type="spellStart"/>
-      <w:r>
-        <w:t>PlaceOrder</w:t>
-      </w:r>
-      <w:proofErr w:type="spellEnd"/>
-      <w:r>
-        <w:t xml:space="preserve"> node and add KLARNA_PAYMENTS-</w:t>
-      </w:r>
-      <w:proofErr w:type="spellStart"/>
-      <w:r>
-        <w:t>PendingOrder</w:t>
-      </w:r>
-      <w:proofErr w:type="spellEnd"/>
-      <w:r>
-        <w:t xml:space="preserve"> call node entry point before </w:t>
-      </w:r>
-      <w:proofErr w:type="spellStart"/>
-      <w:r>
-        <w:t>PlaceOrder</w:t>
-      </w:r>
-      <w:proofErr w:type="spellEnd"/>
-      <w:r>
-        <w:t xml:space="preserve"> script node </w:t>
-      </w:r>
-      <w:proofErr w:type="spellStart"/>
-      <w:r>
-        <w:t>node</w:t>
-      </w:r>
-      <w:proofErr w:type="spellEnd"/>
-      <w:r>
-        <w:t xml:space="preserve"> (see screen shot below). Create ‘pending’ and ‘error’ transitions and end nodes as shown on the screenshot</w:t>
-      </w:r>
-    </w:p>
-    <w:p>
-      <w:pPr>
-        <w:pStyle w:val="BodyText"/>
-        <w:ind w:left="1080"/>
-        <w:rPr>
-          <w:rStyle w:val="SubtleEmphasis"/>
-          <w:rFonts w:ascii="Trebuchet MS" w:hAnsi="Trebuchet MS"/>
-          <w:color w:val="808080" w:themeColor="background1" w:themeShade="80"/>
-          <w:sz w:val="18"/>
-          <w:szCs w:val="18"/>
-        </w:rPr>
-      </w:pPr>
-    </w:p>
-    <w:p>
-      <w:pPr>
-        <w:pStyle w:val="BodyText"/>
-        <w:ind w:firstLine="708"/>
-        <w:rPr>
-          <w:rStyle w:val="SubtleEmphasis"/>
-          <w:rFonts w:ascii="Trebuchet MS" w:hAnsi="Trebuchet MS"/>
-          <w:color w:val="808080" w:themeColor="background1" w:themeShade="80"/>
-          <w:sz w:val="18"/>
-          <w:szCs w:val="18"/>
-        </w:rPr>
-      </w:pPr>
-      <w:r>
-        <w:rPr>
-          <w:noProof/>
-          <w:lang w:val="bg-BG" w:eastAsia="bg-BG" w:bidi="ar-SA"/>
-        </w:rPr>
-        <w:lastRenderedPageBreak/>
-        <w:drawing>
-          <wp:inline distT="0" distB="0" distL="0" distR="0" wp14:anchorId="62B0308B" wp14:editId="390B00DE">
-            <wp:extent cx="5940000" cy="6624000"/>
-            <wp:effectExtent l="0" t="0" r="0" b="0"/>
-            <wp:docPr id="8" name="Picture 8"/>
             <wp:cNvGraphicFramePr>
               <a:graphicFrameLocks xmlns:a="http://schemas.openxmlformats.org/drawingml/2006/main" noChangeAspect="1"/>
             </wp:cNvGraphicFramePr>
@@ -24119,6 +24218,190 @@
                   <pic:spPr>
                     <a:xfrm>
                       <a:off x="0" y="0"/>
+                      <a:ext cx="5940000" cy="4568400"/>
+                    </a:xfrm>
+                    <a:prstGeom prst="rect">
+                      <a:avLst/>
+                    </a:prstGeom>
+                  </pic:spPr>
+                </pic:pic>
+              </a:graphicData>
+            </a:graphic>
+          </wp:inline>
+        </w:drawing>
+      </w:r>
+    </w:p>
+    <w:p>
+      <w:pPr>
+        <w:pStyle w:val="BodyText"/>
+        <w:ind w:left="1080"/>
+        <w:rPr>
+          <w:rStyle w:val="SubtleEmphasis"/>
+          <w:rFonts w:ascii="Trebuchet MS" w:hAnsi="Trebuchet MS"/>
+          <w:color w:val="808080" w:themeColor="background1" w:themeShade="80"/>
+          <w:sz w:val="18"/>
+          <w:szCs w:val="18"/>
+        </w:rPr>
+      </w:pPr>
+    </w:p>
+    <w:p>
+      <w:pPr>
+        <w:pStyle w:val="Heading3"/>
+        <w:numPr>
+          <w:ilvl w:val="3"/>
+          <w:numId w:val="13"/>
+        </w:numPr>
+        <w:pBdr>
+          <w:bottom w:val="none" w:sz="0" w:space="0" w:color="auto"/>
+        </w:pBdr>
+        <w:rPr>
+          <w:b w:val="0"/>
+          <w:color w:val="auto"/>
+        </w:rPr>
+      </w:pPr>
+      <w:bookmarkStart w:id="44" w:name="_Toc502732257"/>
+      <w:proofErr w:type="spellStart"/>
+      <w:r>
+        <w:rPr>
+          <w:color w:val="auto"/>
+        </w:rPr>
+        <w:t>CO</w:t>
+      </w:r>
+      <w:r>
+        <w:rPr>
+          <w:color w:val="auto"/>
+        </w:rPr>
+        <w:t>PlaceOrder</w:t>
+      </w:r>
+      <w:proofErr w:type="spellEnd"/>
+      <w:r>
+        <w:rPr>
+          <w:color w:val="auto"/>
+        </w:rPr>
+        <w:t xml:space="preserve"> pipeline</w:t>
+      </w:r>
+      <w:r>
+        <w:rPr>
+          <w:color w:val="auto"/>
+        </w:rPr>
+        <w:t>.</w:t>
+      </w:r>
+      <w:bookmarkEnd w:id="44"/>
+      <w:r>
+        <w:rPr>
+          <w:color w:val="auto"/>
+        </w:rPr>
+        <w:t xml:space="preserve"> </w:t>
+      </w:r>
+    </w:p>
+    <w:p>
+      <w:pPr>
+        <w:pStyle w:val="Standard1"/>
+      </w:pPr>
+    </w:p>
+    <w:p>
+      <w:pPr>
+        <w:pStyle w:val="Standard1"/>
+      </w:pPr>
+      <w:r>
+        <w:t xml:space="preserve">Go to </w:t>
+      </w:r>
+      <w:proofErr w:type="spellStart"/>
+      <w:r>
+        <w:t>COPlaceOrder</w:t>
+      </w:r>
+      <w:proofErr w:type="spellEnd"/>
+      <w:r>
+        <w:t xml:space="preserve"> pipeline, </w:t>
+      </w:r>
+      <w:proofErr w:type="spellStart"/>
+      <w:r>
+        <w:t>PlaceOrder</w:t>
+      </w:r>
+      <w:proofErr w:type="spellEnd"/>
+      <w:r>
+        <w:t xml:space="preserve"> node and add KLARNA_PAYMENTS-</w:t>
+      </w:r>
+      <w:proofErr w:type="spellStart"/>
+      <w:r>
+        <w:t>PendingOrder</w:t>
+      </w:r>
+      <w:proofErr w:type="spellEnd"/>
+      <w:r>
+        <w:t xml:space="preserve"> call node entry point before </w:t>
+      </w:r>
+      <w:proofErr w:type="spellStart"/>
+      <w:r>
+        <w:t>PlaceOrder</w:t>
+      </w:r>
+      <w:proofErr w:type="spellEnd"/>
+      <w:r>
+        <w:t xml:space="preserve"> script node </w:t>
+      </w:r>
+      <w:proofErr w:type="spellStart"/>
+      <w:r>
+        <w:t>node</w:t>
+      </w:r>
+      <w:proofErr w:type="spellEnd"/>
+      <w:r>
+        <w:t xml:space="preserve"> (see screen shot below). Create ‘pending’ and ‘error’ transitions and end nodes as shown on the screenshot</w:t>
+      </w:r>
+    </w:p>
+    <w:p>
+      <w:pPr>
+        <w:pStyle w:val="BodyText"/>
+        <w:ind w:left="1080"/>
+        <w:rPr>
+          <w:rStyle w:val="SubtleEmphasis"/>
+          <w:rFonts w:ascii="Trebuchet MS" w:hAnsi="Trebuchet MS"/>
+          <w:color w:val="808080" w:themeColor="background1" w:themeShade="80"/>
+          <w:sz w:val="18"/>
+          <w:szCs w:val="18"/>
+        </w:rPr>
+      </w:pPr>
+    </w:p>
+    <w:p>
+      <w:pPr>
+        <w:pStyle w:val="BodyText"/>
+        <w:ind w:firstLine="708"/>
+        <w:rPr>
+          <w:rStyle w:val="SubtleEmphasis"/>
+          <w:rFonts w:ascii="Trebuchet MS" w:hAnsi="Trebuchet MS"/>
+          <w:color w:val="808080" w:themeColor="background1" w:themeShade="80"/>
+          <w:sz w:val="18"/>
+          <w:szCs w:val="18"/>
+        </w:rPr>
+      </w:pPr>
+      <w:r>
+        <w:rPr>
+          <w:noProof/>
+          <w:lang w:val="bg-BG" w:eastAsia="bg-BG" w:bidi="ar-SA"/>
+        </w:rPr>
+        <w:lastRenderedPageBreak/>
+        <w:drawing>
+          <wp:inline distT="0" distB="0" distL="0" distR="0" wp14:anchorId="62B0308B" wp14:editId="390B00DE">
+            <wp:extent cx="5940000" cy="6624000"/>
+            <wp:effectExtent l="0" t="0" r="0" b="0"/>
+            <wp:docPr id="8" name="Picture 8"/>
+            <wp:cNvGraphicFramePr>
+              <a:graphicFrameLocks xmlns:a="http://schemas.openxmlformats.org/drawingml/2006/main" noChangeAspect="1"/>
+            </wp:cNvGraphicFramePr>
+            <a:graphic xmlns:a="http://schemas.openxmlformats.org/drawingml/2006/main">
+              <a:graphicData uri="http://schemas.openxmlformats.org/drawingml/2006/picture">
+                <pic:pic xmlns:pic="http://schemas.openxmlformats.org/drawingml/2006/picture">
+                  <pic:nvPicPr>
+                    <pic:cNvPr id="1" name=""/>
+                    <pic:cNvPicPr/>
+                  </pic:nvPicPr>
+                  <pic:blipFill>
+                    <a:blip r:embed="rId62"/>
+                    <a:stretch>
+                      <a:fillRect/>
+                    </a:stretch>
+                  </pic:blipFill>
+                  <pic:spPr>
+                    <a:xfrm>
+                      <a:off x="0" y="0"/>
                       <a:ext cx="5940000" cy="6624000"/>
                     </a:xfrm>
                     <a:prstGeom prst="rect">
@@ -24149,14 +24432,14 @@
       <w:pPr>
         <w:pStyle w:val="Heading3"/>
       </w:pPr>
-      <w:bookmarkStart w:id="44" w:name="_Toc502732258"/>
+      <w:bookmarkStart w:id="45" w:name="_Toc502732258"/>
       <w:r>
         <w:t>Controller</w:t>
       </w:r>
       <w:r>
         <w:t xml:space="preserve"> modifications</w:t>
       </w:r>
-      <w:bookmarkEnd w:id="44"/>
+      <w:bookmarkEnd w:id="45"/>
       <w:r>
         <w:t xml:space="preserve"> </w:t>
       </w:r>
@@ -24197,7 +24480,7 @@
           <w:color w:val="auto"/>
         </w:rPr>
       </w:pPr>
-      <w:bookmarkStart w:id="45" w:name="_Toc502732259"/>
+      <w:bookmarkStart w:id="46" w:name="_Toc502732259"/>
       <w:proofErr w:type="spellStart"/>
       <w:r>
         <w:rPr>
@@ -24218,7 +24501,7 @@
         </w:rPr>
         <w:t>controller.</w:t>
       </w:r>
-      <w:bookmarkEnd w:id="45"/>
+      <w:bookmarkEnd w:id="46"/>
       <w:r>
         <w:rPr>
           <w:color w:val="auto"/>
@@ -24579,7 +24862,7 @@
                     <pic:cNvPicPr/>
                   </pic:nvPicPr>
                   <pic:blipFill>
-                    <a:blip r:embed="rId62">
+                    <a:blip r:embed="rId63">
                       <a:extLst>
                         <a:ext uri="{28A0092B-C50C-407E-A947-70E740481C1C}">
                           <a14:useLocalDpi xmlns:a14="http://schemas.microsoft.com/office/drawing/2010/main" val="0"/>
@@ -29232,7 +29515,7 @@
           <w:color w:val="auto"/>
         </w:rPr>
       </w:pPr>
-      <w:bookmarkStart w:id="46" w:name="_Toc502732260"/>
+      <w:bookmarkStart w:id="47" w:name="_Toc502732260"/>
       <w:proofErr w:type="spellStart"/>
       <w:r>
         <w:rPr>
@@ -29259,7 +29542,7 @@
         </w:rPr>
         <w:t>controller.</w:t>
       </w:r>
-      <w:bookmarkEnd w:id="46"/>
+      <w:bookmarkEnd w:id="47"/>
       <w:r>
         <w:rPr>
           <w:color w:val="auto"/>
@@ -29695,668 +29978,6 @@
             <wp:extent cx="5940000" cy="2422800"/>
             <wp:effectExtent l="0" t="0" r="0" b="0"/>
             <wp:docPr id="11" name="Picture 11"/>
-            <wp:cNvGraphicFramePr>
-              <a:graphicFrameLocks xmlns:a="http://schemas.openxmlformats.org/drawingml/2006/main" noChangeAspect="1"/>
-            </wp:cNvGraphicFramePr>
-            <a:graphic xmlns:a="http://schemas.openxmlformats.org/drawingml/2006/main">
-              <a:graphicData uri="http://schemas.openxmlformats.org/drawingml/2006/picture">
-                <pic:pic xmlns:pic="http://schemas.openxmlformats.org/drawingml/2006/picture">
-                  <pic:nvPicPr>
-                    <pic:cNvPr id="1" name=""/>
-                    <pic:cNvPicPr/>
-                  </pic:nvPicPr>
-                  <pic:blipFill>
-                    <a:blip r:embed="rId63"/>
-                    <a:stretch>
-                      <a:fillRect/>
-                    </a:stretch>
-                  </pic:blipFill>
-                  <pic:spPr>
-                    <a:xfrm>
-                      <a:off x="0" y="0"/>
-                      <a:ext cx="5940000" cy="2422800"/>
-                    </a:xfrm>
-                    <a:prstGeom prst="rect">
-                      <a:avLst/>
-                    </a:prstGeom>
-                  </pic:spPr>
-                </pic:pic>
-              </a:graphicData>
-            </a:graphic>
-          </wp:inline>
-        </w:drawing>
-      </w:r>
-    </w:p>
-    <w:p>
-      <w:pPr>
-        <w:pStyle w:val="Heading3"/>
-        <w:numPr>
-          <w:ilvl w:val="3"/>
-          <w:numId w:val="13"/>
-        </w:numPr>
-        <w:pBdr>
-          <w:bottom w:val="none" w:sz="0" w:space="0" w:color="auto"/>
-        </w:pBdr>
-        <w:rPr>
-          <w:b w:val="0"/>
-          <w:color w:val="auto"/>
-        </w:rPr>
-      </w:pPr>
-      <w:bookmarkStart w:id="47" w:name="_Toc502732261"/>
-      <w:r>
-        <w:rPr>
-          <w:color w:val="auto"/>
-        </w:rPr>
-        <w:t>OrderModel.js</w:t>
-      </w:r>
-      <w:bookmarkEnd w:id="47"/>
-      <w:r>
-        <w:rPr>
-          <w:color w:val="auto"/>
-        </w:rPr>
-        <w:t xml:space="preserve"> </w:t>
-      </w:r>
-    </w:p>
-    <w:p>
-      <w:pPr>
-        <w:pStyle w:val="Standard1"/>
-      </w:pPr>
-    </w:p>
-    <w:p>
-      <w:pPr>
-        <w:pStyle w:val="Standard1"/>
-      </w:pPr>
-      <w:r>
-        <w:t xml:space="preserve">Go to </w:t>
-      </w:r>
-      <w:r>
-        <w:t>OrderModel.js</w:t>
-      </w:r>
-      <w:r>
-        <w:t xml:space="preserve">, </w:t>
-      </w:r>
-      <w:proofErr w:type="spellStart"/>
-      <w:r>
-        <w:t>p</w:t>
-      </w:r>
-      <w:r>
-        <w:t>laceOrder</w:t>
-      </w:r>
-      <w:proofErr w:type="spellEnd"/>
-      <w:r>
-        <w:t xml:space="preserve"> </w:t>
-      </w:r>
-      <w:r>
-        <w:t xml:space="preserve">method </w:t>
-      </w:r>
-      <w:r>
-        <w:t xml:space="preserve">and add </w:t>
-      </w:r>
-      <w:r>
-        <w:t xml:space="preserve">the following code block: </w:t>
-      </w:r>
-    </w:p>
-    <w:p>
-      <w:pPr>
-        <w:autoSpaceDE w:val="0"/>
-        <w:autoSpaceDN w:val="0"/>
-        <w:adjustRightInd w:val="0"/>
-        <w:spacing w:after="0" w:line="240" w:lineRule="auto"/>
-        <w:ind w:left="708"/>
-        <w:rPr>
-          <w:rFonts w:ascii="Courier New" w:hAnsi="Courier New" w:cs="Courier New"/>
-          <w:sz w:val="16"/>
-          <w:szCs w:val="16"/>
-          <w:lang w:val="bg-BG" w:bidi="ar-SA"/>
-        </w:rPr>
-      </w:pPr>
-      <w:r>
-        <w:rPr>
-          <w:rFonts w:ascii="Courier New" w:hAnsi="Courier New" w:cs="Courier New"/>
-          <w:b/>
-          <w:bCs/>
-          <w:color w:val="7F0055"/>
-          <w:sz w:val="16"/>
-          <w:szCs w:val="16"/>
-          <w:lang w:val="bg-BG" w:bidi="ar-SA"/>
-        </w:rPr>
-        <w:t>if</w:t>
-      </w:r>
-      <w:r>
-        <w:rPr>
-          <w:rFonts w:ascii="Courier New" w:hAnsi="Courier New" w:cs="Courier New"/>
-          <w:color w:val="000000"/>
-          <w:sz w:val="16"/>
-          <w:szCs w:val="16"/>
-          <w:lang w:val="bg-BG" w:bidi="ar-SA"/>
-        </w:rPr>
-        <w:t>( session.</w:t>
-      </w:r>
-      <w:r>
-        <w:rPr>
-          <w:rFonts w:ascii="Courier New" w:hAnsi="Courier New" w:cs="Courier New"/>
-          <w:color w:val="000000"/>
-          <w:sz w:val="16"/>
-          <w:szCs w:val="16"/>
-          <w:lang w:bidi="ar-SA"/>
-        </w:rPr>
-        <w:t>privacy</w:t>
-      </w:r>
-      <w:r>
-        <w:rPr>
-          <w:rFonts w:ascii="Courier New" w:hAnsi="Courier New" w:cs="Courier New"/>
-          <w:color w:val="000000"/>
-          <w:sz w:val="16"/>
-          <w:szCs w:val="16"/>
-          <w:lang w:val="bg-BG" w:bidi="ar-SA"/>
-        </w:rPr>
-        <w:t xml:space="preserve">.KlarnaPaymentsFraudStatus === </w:t>
-      </w:r>
-      <w:r>
-        <w:rPr>
-          <w:rFonts w:ascii="Courier New" w:hAnsi="Courier New" w:cs="Courier New"/>
-          <w:color w:val="2A00FF"/>
-          <w:sz w:val="16"/>
-          <w:szCs w:val="16"/>
-          <w:lang w:val="bg-BG" w:bidi="ar-SA"/>
-        </w:rPr>
-        <w:t>'PENDING'</w:t>
-      </w:r>
-      <w:r>
-        <w:rPr>
-          <w:rFonts w:ascii="Courier New" w:hAnsi="Courier New" w:cs="Courier New"/>
-          <w:color w:val="000000"/>
-          <w:sz w:val="16"/>
-          <w:szCs w:val="16"/>
-          <w:lang w:val="bg-BG" w:bidi="ar-SA"/>
-        </w:rPr>
-        <w:t xml:space="preserve"> )</w:t>
-      </w:r>
-    </w:p>
-    <w:p>
-      <w:pPr>
-        <w:autoSpaceDE w:val="0"/>
-        <w:autoSpaceDN w:val="0"/>
-        <w:adjustRightInd w:val="0"/>
-        <w:spacing w:after="0" w:line="240" w:lineRule="auto"/>
-        <w:ind w:left="708"/>
-        <w:rPr>
-          <w:rFonts w:ascii="Courier New" w:hAnsi="Courier New" w:cs="Courier New"/>
-          <w:sz w:val="16"/>
-          <w:szCs w:val="16"/>
-          <w:lang w:val="bg-BG" w:bidi="ar-SA"/>
-        </w:rPr>
-      </w:pPr>
-      <w:r>
-        <w:rPr>
-          <w:rFonts w:ascii="Courier New" w:hAnsi="Courier New" w:cs="Courier New"/>
-          <w:color w:val="000000"/>
-          <w:sz w:val="16"/>
-          <w:szCs w:val="16"/>
-          <w:lang w:val="bg-BG" w:bidi="ar-SA"/>
-        </w:rPr>
-        <w:t>{</w:t>
-      </w:r>
-    </w:p>
-    <w:p>
-      <w:pPr>
-        <w:autoSpaceDE w:val="0"/>
-        <w:autoSpaceDN w:val="0"/>
-        <w:adjustRightInd w:val="0"/>
-        <w:spacing w:after="0" w:line="240" w:lineRule="auto"/>
-        <w:ind w:left="708" w:firstLine="708"/>
-        <w:rPr>
-          <w:rFonts w:ascii="Courier New" w:hAnsi="Courier New" w:cs="Courier New"/>
-          <w:sz w:val="16"/>
-          <w:szCs w:val="16"/>
-          <w:lang w:val="bg-BG" w:bidi="ar-SA"/>
-        </w:rPr>
-      </w:pPr>
-      <w:r>
-        <w:rPr>
-          <w:rFonts w:ascii="Courier New" w:hAnsi="Courier New" w:cs="Courier New"/>
-          <w:b/>
-          <w:bCs/>
-          <w:color w:val="7F0055"/>
-          <w:sz w:val="16"/>
-          <w:szCs w:val="16"/>
-          <w:lang w:val="bg-BG" w:bidi="ar-SA"/>
-        </w:rPr>
-        <w:t>try</w:t>
-      </w:r>
-    </w:p>
-    <w:p>
-      <w:pPr>
-        <w:autoSpaceDE w:val="0"/>
-        <w:autoSpaceDN w:val="0"/>
-        <w:adjustRightInd w:val="0"/>
-        <w:spacing w:after="0" w:line="240" w:lineRule="auto"/>
-        <w:ind w:left="708"/>
-        <w:rPr>
-          <w:rFonts w:ascii="Courier New" w:hAnsi="Courier New" w:cs="Courier New"/>
-          <w:sz w:val="16"/>
-          <w:szCs w:val="16"/>
-          <w:lang w:val="bg-BG" w:bidi="ar-SA"/>
-        </w:rPr>
-      </w:pPr>
-      <w:r>
-        <w:rPr>
-          <w:rFonts w:ascii="Courier New" w:hAnsi="Courier New" w:cs="Courier New"/>
-          <w:color w:val="000000"/>
-          <w:sz w:val="16"/>
-          <w:szCs w:val="16"/>
-          <w:lang w:val="bg-BG" w:bidi="ar-SA"/>
-        </w:rPr>
-        <w:tab/>
-        <w:t>{</w:t>
-      </w:r>
-    </w:p>
-    <w:p>
-      <w:pPr>
-        <w:autoSpaceDE w:val="0"/>
-        <w:autoSpaceDN w:val="0"/>
-        <w:adjustRightInd w:val="0"/>
-        <w:spacing w:after="0" w:line="240" w:lineRule="auto"/>
-        <w:ind w:left="708"/>
-        <w:rPr>
-          <w:rFonts w:ascii="Courier New" w:hAnsi="Courier New" w:cs="Courier New"/>
-          <w:sz w:val="16"/>
-          <w:szCs w:val="16"/>
-          <w:lang w:val="bg-BG" w:bidi="ar-SA"/>
-        </w:rPr>
-      </w:pPr>
-      <w:r>
-        <w:rPr>
-          <w:rFonts w:ascii="Courier New" w:hAnsi="Courier New" w:cs="Courier New"/>
-          <w:color w:val="000000"/>
-          <w:sz w:val="16"/>
-          <w:szCs w:val="16"/>
-          <w:lang w:val="bg-BG" w:bidi="ar-SA"/>
-        </w:rPr>
-        <w:tab/>
-        <w:t>require(</w:t>
-      </w:r>
-      <w:r>
-        <w:rPr>
-          <w:rFonts w:ascii="Courier New" w:hAnsi="Courier New" w:cs="Courier New"/>
-          <w:color w:val="2A00FF"/>
-          <w:sz w:val="16"/>
-          <w:szCs w:val="16"/>
-          <w:lang w:val="bg-BG" w:bidi="ar-SA"/>
-        </w:rPr>
-        <w:t>'int_klarna_payments_controllers/cartridge/controllers/KLARNA_PAYMENTS.js'</w:t>
-      </w:r>
-      <w:r>
-        <w:rPr>
-          <w:rFonts w:ascii="Courier New" w:hAnsi="Courier New" w:cs="Courier New"/>
-          <w:color w:val="000000"/>
-          <w:sz w:val="16"/>
-          <w:szCs w:val="16"/>
-          <w:lang w:val="bg-BG" w:bidi="ar-SA"/>
-        </w:rPr>
-        <w:t>).PendingOrder();</w:t>
-      </w:r>
-    </w:p>
-    <w:p>
-      <w:pPr>
-        <w:autoSpaceDE w:val="0"/>
-        <w:autoSpaceDN w:val="0"/>
-        <w:adjustRightInd w:val="0"/>
-        <w:spacing w:after="0" w:line="240" w:lineRule="auto"/>
-        <w:ind w:left="708"/>
-        <w:rPr>
-          <w:rFonts w:ascii="Courier New" w:hAnsi="Courier New" w:cs="Courier New"/>
-          <w:sz w:val="16"/>
-          <w:szCs w:val="16"/>
-          <w:lang w:val="bg-BG" w:bidi="ar-SA"/>
-        </w:rPr>
-      </w:pPr>
-      <w:r>
-        <w:rPr>
-          <w:rFonts w:ascii="Courier New" w:hAnsi="Courier New" w:cs="Courier New"/>
-          <w:color w:val="000000"/>
-          <w:sz w:val="16"/>
-          <w:szCs w:val="16"/>
-          <w:lang w:val="bg-BG" w:bidi="ar-SA"/>
-        </w:rPr>
-        <w:tab/>
-      </w:r>
-      <w:r>
-        <w:rPr>
-          <w:rFonts w:ascii="Courier New" w:hAnsi="Courier New" w:cs="Courier New"/>
-          <w:color w:val="000000"/>
-          <w:sz w:val="16"/>
-          <w:szCs w:val="16"/>
-          <w:lang w:bidi="ar-SA"/>
-        </w:rPr>
-        <w:t>}</w:t>
-      </w:r>
-      <w:r>
-        <w:rPr>
-          <w:rFonts w:ascii="Courier New" w:hAnsi="Courier New" w:cs="Courier New"/>
-          <w:color w:val="000000"/>
-          <w:sz w:val="16"/>
-          <w:szCs w:val="16"/>
-          <w:lang w:val="bg-BG" w:bidi="ar-SA"/>
-        </w:rPr>
-        <w:t xml:space="preserve"> </w:t>
-      </w:r>
-      <w:proofErr w:type="gramStart"/>
-      <w:r>
-        <w:rPr>
-          <w:rFonts w:ascii="Courier New" w:hAnsi="Courier New" w:cs="Courier New"/>
-          <w:b/>
-          <w:bCs/>
-          <w:color w:val="7F0055"/>
-          <w:sz w:val="16"/>
-          <w:szCs w:val="16"/>
-          <w:lang w:val="bg-BG" w:bidi="ar-SA"/>
-        </w:rPr>
-        <w:t>catch</w:t>
-      </w:r>
-      <w:r>
-        <w:rPr>
-          <w:rFonts w:ascii="Courier New" w:hAnsi="Courier New" w:cs="Courier New"/>
-          <w:color w:val="000000"/>
-          <w:sz w:val="16"/>
-          <w:szCs w:val="16"/>
-          <w:lang w:val="bg-BG" w:bidi="ar-SA"/>
-        </w:rPr>
-        <w:t>( e</w:t>
-      </w:r>
-      <w:proofErr w:type="gramEnd"/>
-      <w:r>
-        <w:rPr>
-          <w:rFonts w:ascii="Courier New" w:hAnsi="Courier New" w:cs="Courier New"/>
-          <w:color w:val="000000"/>
-          <w:sz w:val="16"/>
-          <w:szCs w:val="16"/>
-          <w:lang w:val="bg-BG" w:bidi="ar-SA"/>
-        </w:rPr>
-        <w:t xml:space="preserve"> )</w:t>
-      </w:r>
-    </w:p>
-    <w:p>
-      <w:pPr>
-        <w:autoSpaceDE w:val="0"/>
-        <w:autoSpaceDN w:val="0"/>
-        <w:adjustRightInd w:val="0"/>
-        <w:spacing w:after="0" w:line="240" w:lineRule="auto"/>
-        <w:ind w:left="708"/>
-        <w:rPr>
-          <w:rFonts w:ascii="Courier New" w:hAnsi="Courier New" w:cs="Courier New"/>
-          <w:sz w:val="16"/>
-          <w:szCs w:val="16"/>
-          <w:lang w:bidi="ar-SA"/>
-        </w:rPr>
-      </w:pPr>
-      <w:r>
-        <w:rPr>
-          <w:rFonts w:ascii="Courier New" w:hAnsi="Courier New" w:cs="Courier New"/>
-          <w:color w:val="000000"/>
-          <w:sz w:val="16"/>
-          <w:szCs w:val="16"/>
-          <w:lang w:val="bg-BG" w:bidi="ar-SA"/>
-        </w:rPr>
-        <w:tab/>
-      </w:r>
-      <w:r>
-        <w:rPr>
-          <w:rFonts w:ascii="Courier New" w:hAnsi="Courier New" w:cs="Courier New"/>
-          <w:color w:val="000000"/>
-          <w:sz w:val="16"/>
-          <w:szCs w:val="16"/>
-          <w:lang w:bidi="ar-SA"/>
-        </w:rPr>
-        <w:t>{</w:t>
-      </w:r>
-    </w:p>
-    <w:p>
-      <w:pPr>
-        <w:autoSpaceDE w:val="0"/>
-        <w:autoSpaceDN w:val="0"/>
-        <w:adjustRightInd w:val="0"/>
-        <w:spacing w:after="0" w:line="240" w:lineRule="auto"/>
-        <w:ind w:left="708"/>
-        <w:rPr>
-          <w:rFonts w:ascii="Courier New" w:hAnsi="Courier New" w:cs="Courier New"/>
-          <w:sz w:val="16"/>
-          <w:szCs w:val="16"/>
-          <w:lang w:val="bg-BG" w:bidi="ar-SA"/>
-        </w:rPr>
-      </w:pPr>
-      <w:r>
-        <w:rPr>
-          <w:rFonts w:ascii="Courier New" w:hAnsi="Courier New" w:cs="Courier New"/>
-          <w:color w:val="000000"/>
-          <w:sz w:val="16"/>
-          <w:szCs w:val="16"/>
-          <w:lang w:val="bg-BG" w:bidi="ar-SA"/>
-        </w:rPr>
-        <w:tab/>
-        <w:t xml:space="preserve"> require( </w:t>
-      </w:r>
-      <w:r>
-        <w:rPr>
-          <w:rFonts w:ascii="Courier New" w:hAnsi="Courier New" w:cs="Courier New"/>
-          <w:color w:val="2A00FF"/>
-          <w:sz w:val="16"/>
-          <w:szCs w:val="16"/>
-          <w:lang w:val="bg-BG" w:bidi="ar-SA"/>
-        </w:rPr>
-        <w:t>'dw/system/Logger'</w:t>
-      </w:r>
-      <w:r>
-        <w:rPr>
-          <w:rFonts w:ascii="Courier New" w:hAnsi="Courier New" w:cs="Courier New"/>
-          <w:color w:val="000000"/>
-          <w:sz w:val="16"/>
-          <w:szCs w:val="16"/>
-          <w:lang w:val="bg-BG" w:bidi="ar-SA"/>
-        </w:rPr>
-        <w:t xml:space="preserve"> ).getLogger( </w:t>
-      </w:r>
-      <w:r>
-        <w:rPr>
-          <w:rFonts w:ascii="Courier New" w:hAnsi="Courier New" w:cs="Courier New"/>
-          <w:color w:val="2A00FF"/>
-          <w:sz w:val="16"/>
-          <w:szCs w:val="16"/>
-          <w:lang w:val="bg-BG" w:bidi="ar-SA"/>
-        </w:rPr>
-        <w:t>'OrderModel.js'</w:t>
-      </w:r>
-      <w:r>
-        <w:rPr>
-          <w:rFonts w:ascii="Courier New" w:hAnsi="Courier New" w:cs="Courier New"/>
-          <w:color w:val="000000"/>
-          <w:sz w:val="16"/>
-          <w:szCs w:val="16"/>
-          <w:lang w:val="bg-BG" w:bidi="ar-SA"/>
-        </w:rPr>
-        <w:t xml:space="preserve"> ).error( </w:t>
-      </w:r>
-      <w:r>
-        <w:rPr>
-          <w:rFonts w:ascii="Courier New" w:hAnsi="Courier New" w:cs="Courier New"/>
-          <w:color w:val="2A00FF"/>
-          <w:sz w:val="16"/>
-          <w:szCs w:val="16"/>
-          <w:lang w:val="bg-BG" w:bidi="ar-SA"/>
-        </w:rPr>
-        <w:t>'Klarna Payments Pending Order Error: {0}'</w:t>
-      </w:r>
-      <w:r>
-        <w:rPr>
-          <w:rFonts w:ascii="Courier New" w:hAnsi="Courier New" w:cs="Courier New"/>
-          <w:color w:val="000000"/>
-          <w:sz w:val="16"/>
-          <w:szCs w:val="16"/>
-          <w:lang w:val="bg-BG" w:bidi="ar-SA"/>
-        </w:rPr>
-        <w:t>, e );</w:t>
-      </w:r>
-    </w:p>
-    <w:p>
-      <w:pPr>
-        <w:autoSpaceDE w:val="0"/>
-        <w:autoSpaceDN w:val="0"/>
-        <w:adjustRightInd w:val="0"/>
-        <w:spacing w:after="0" w:line="240" w:lineRule="auto"/>
-        <w:ind w:left="708"/>
-        <w:rPr>
-          <w:rFonts w:ascii="Courier New" w:hAnsi="Courier New" w:cs="Courier New"/>
-          <w:sz w:val="16"/>
-          <w:szCs w:val="16"/>
-          <w:lang w:val="bg-BG" w:bidi="ar-SA"/>
-        </w:rPr>
-      </w:pPr>
-      <w:r>
-        <w:rPr>
-          <w:rFonts w:ascii="Courier New" w:hAnsi="Courier New" w:cs="Courier New"/>
-          <w:color w:val="000000"/>
-          <w:sz w:val="16"/>
-          <w:szCs w:val="16"/>
-          <w:lang w:val="bg-BG" w:bidi="ar-SA"/>
-        </w:rPr>
-        <w:tab/>
-        <w:t xml:space="preserve"> }</w:t>
-      </w:r>
-    </w:p>
-    <w:p>
-      <w:pPr>
-        <w:autoSpaceDE w:val="0"/>
-        <w:autoSpaceDN w:val="0"/>
-        <w:adjustRightInd w:val="0"/>
-        <w:spacing w:after="0" w:line="240" w:lineRule="auto"/>
-        <w:ind w:left="708" w:firstLine="708"/>
-        <w:rPr>
-          <w:rFonts w:ascii="Courier New" w:hAnsi="Courier New" w:cs="Courier New"/>
-          <w:sz w:val="16"/>
-          <w:szCs w:val="16"/>
-          <w:lang w:val="bg-BG" w:bidi="ar-SA"/>
-        </w:rPr>
-      </w:pPr>
-      <w:r>
-        <w:rPr>
-          <w:rFonts w:ascii="Courier New" w:hAnsi="Courier New" w:cs="Courier New"/>
-          <w:b/>
-          <w:bCs/>
-          <w:color w:val="7F0055"/>
-          <w:sz w:val="16"/>
-          <w:szCs w:val="16"/>
-          <w:lang w:val="bg-BG" w:bidi="ar-SA"/>
-        </w:rPr>
-        <w:t>return</w:t>
-      </w:r>
-      <w:r>
-        <w:rPr>
-          <w:rFonts w:ascii="Courier New" w:hAnsi="Courier New" w:cs="Courier New"/>
-          <w:color w:val="000000"/>
-          <w:sz w:val="16"/>
-          <w:szCs w:val="16"/>
-          <w:lang w:val="bg-BG" w:bidi="ar-SA"/>
-        </w:rPr>
-        <w:t>;</w:t>
-      </w:r>
-    </w:p>
-    <w:p>
-      <w:pPr>
-        <w:ind w:left="708"/>
-        <w:rPr>
-          <w:rFonts w:ascii="Courier New" w:hAnsi="Courier New" w:cs="Courier New"/>
-          <w:color w:val="000000"/>
-          <w:sz w:val="16"/>
-          <w:szCs w:val="16"/>
-          <w:lang w:val="bg-BG" w:bidi="ar-SA"/>
-        </w:rPr>
-      </w:pPr>
-      <w:r>
-        <w:rPr>
-          <w:rFonts w:ascii="Courier New" w:hAnsi="Courier New" w:cs="Courier New"/>
-          <w:color w:val="000000"/>
-          <w:sz w:val="16"/>
-          <w:szCs w:val="16"/>
-          <w:lang w:val="bg-BG" w:bidi="ar-SA"/>
-        </w:rPr>
-        <w:t>}</w:t>
-      </w:r>
-    </w:p>
-    <w:p>
-      <w:pPr>
-        <w:ind w:left="708"/>
-        <w:rPr>
-          <w:b/>
-          <w:i/>
-        </w:rPr>
-      </w:pPr>
-      <w:r>
-        <w:rPr>
-          <w:b/>
-        </w:rPr>
-        <w:t>before</w:t>
-      </w:r>
-      <w:r>
-        <w:rPr>
-          <w:b/>
-          <w:i/>
-        </w:rPr>
-        <w:t xml:space="preserve"> </w:t>
-      </w:r>
-      <w:proofErr w:type="spellStart"/>
-      <w:r>
-        <w:t>var</w:t>
-      </w:r>
-      <w:proofErr w:type="spellEnd"/>
-      <w:r>
-        <w:t xml:space="preserve"> </w:t>
-      </w:r>
-      <w:proofErr w:type="spellStart"/>
-      <w:r>
-        <w:t>placeOrderStatus</w:t>
-      </w:r>
-      <w:proofErr w:type="spellEnd"/>
-      <w:r>
-        <w:t xml:space="preserve"> = </w:t>
-      </w:r>
-      <w:proofErr w:type="spellStart"/>
-      <w:r>
-        <w:t>OrderMgr.placeOrder</w:t>
-      </w:r>
-      <w:proofErr w:type="spellEnd"/>
-      <w:r>
-        <w:t>(order);</w:t>
-      </w:r>
-      <w:r>
-        <w:t xml:space="preserve"> </w:t>
-      </w:r>
-      <w:r>
-        <w:t>(see screen shot below)</w:t>
-      </w:r>
-    </w:p>
-    <w:p>
-      <w:pPr>
-        <w:ind w:firstLine="708"/>
-        <w:rPr>
-          <w:rFonts w:ascii="Trebuchet MS" w:hAnsi="Trebuchet MS"/>
-          <w:i/>
-          <w:iCs/>
-          <w:color w:val="808080" w:themeColor="background1" w:themeShade="80"/>
-          <w:sz w:val="18"/>
-          <w:szCs w:val="18"/>
-        </w:rPr>
-      </w:pPr>
-      <w:r>
-        <w:rPr>
-          <w:noProof/>
-          <w:lang w:val="bg-BG" w:eastAsia="bg-BG" w:bidi="ar-SA"/>
-        </w:rPr>
-        <w:lastRenderedPageBreak/>
-        <w:drawing>
-          <wp:inline distT="0" distB="0" distL="0" distR="0" wp14:anchorId="556D0538" wp14:editId="69EF63F5">
-            <wp:extent cx="5940000" cy="3837600"/>
-            <wp:effectExtent l="0" t="0" r="0" b="0"/>
-            <wp:docPr id="50" name="Picture 50"/>
             <wp:cNvGraphicFramePr>
               <a:graphicFrameLocks xmlns:a="http://schemas.openxmlformats.org/drawingml/2006/main" noChangeAspect="1"/>
             </wp:cNvGraphicFramePr>
@@ -30376,6 +29997,668 @@
                   <pic:spPr>
                     <a:xfrm>
                       <a:off x="0" y="0"/>
+                      <a:ext cx="5940000" cy="2422800"/>
+                    </a:xfrm>
+                    <a:prstGeom prst="rect">
+                      <a:avLst/>
+                    </a:prstGeom>
+                  </pic:spPr>
+                </pic:pic>
+              </a:graphicData>
+            </a:graphic>
+          </wp:inline>
+        </w:drawing>
+      </w:r>
+    </w:p>
+    <w:p>
+      <w:pPr>
+        <w:pStyle w:val="Heading3"/>
+        <w:numPr>
+          <w:ilvl w:val="3"/>
+          <w:numId w:val="13"/>
+        </w:numPr>
+        <w:pBdr>
+          <w:bottom w:val="none" w:sz="0" w:space="0" w:color="auto"/>
+        </w:pBdr>
+        <w:rPr>
+          <w:b w:val="0"/>
+          <w:color w:val="auto"/>
+        </w:rPr>
+      </w:pPr>
+      <w:bookmarkStart w:id="48" w:name="_Toc502732261"/>
+      <w:r>
+        <w:rPr>
+          <w:color w:val="auto"/>
+        </w:rPr>
+        <w:t>OrderModel.js</w:t>
+      </w:r>
+      <w:bookmarkEnd w:id="48"/>
+      <w:r>
+        <w:rPr>
+          <w:color w:val="auto"/>
+        </w:rPr>
+        <w:t xml:space="preserve"> </w:t>
+      </w:r>
+    </w:p>
+    <w:p>
+      <w:pPr>
+        <w:pStyle w:val="Standard1"/>
+      </w:pPr>
+    </w:p>
+    <w:p>
+      <w:pPr>
+        <w:pStyle w:val="Standard1"/>
+      </w:pPr>
+      <w:r>
+        <w:t xml:space="preserve">Go to </w:t>
+      </w:r>
+      <w:r>
+        <w:t>OrderModel.js</w:t>
+      </w:r>
+      <w:r>
+        <w:t xml:space="preserve">, </w:t>
+      </w:r>
+      <w:proofErr w:type="spellStart"/>
+      <w:r>
+        <w:t>p</w:t>
+      </w:r>
+      <w:r>
+        <w:t>laceOrder</w:t>
+      </w:r>
+      <w:proofErr w:type="spellEnd"/>
+      <w:r>
+        <w:t xml:space="preserve"> </w:t>
+      </w:r>
+      <w:r>
+        <w:t xml:space="preserve">method </w:t>
+      </w:r>
+      <w:r>
+        <w:t xml:space="preserve">and add </w:t>
+      </w:r>
+      <w:r>
+        <w:t xml:space="preserve">the following code block: </w:t>
+      </w:r>
+    </w:p>
+    <w:p>
+      <w:pPr>
+        <w:autoSpaceDE w:val="0"/>
+        <w:autoSpaceDN w:val="0"/>
+        <w:adjustRightInd w:val="0"/>
+        <w:spacing w:after="0" w:line="240" w:lineRule="auto"/>
+        <w:ind w:left="708"/>
+        <w:rPr>
+          <w:rFonts w:ascii="Courier New" w:hAnsi="Courier New" w:cs="Courier New"/>
+          <w:sz w:val="16"/>
+          <w:szCs w:val="16"/>
+          <w:lang w:val="bg-BG" w:bidi="ar-SA"/>
+        </w:rPr>
+      </w:pPr>
+      <w:r>
+        <w:rPr>
+          <w:rFonts w:ascii="Courier New" w:hAnsi="Courier New" w:cs="Courier New"/>
+          <w:b/>
+          <w:bCs/>
+          <w:color w:val="7F0055"/>
+          <w:sz w:val="16"/>
+          <w:szCs w:val="16"/>
+          <w:lang w:val="bg-BG" w:bidi="ar-SA"/>
+        </w:rPr>
+        <w:t>if</w:t>
+      </w:r>
+      <w:r>
+        <w:rPr>
+          <w:rFonts w:ascii="Courier New" w:hAnsi="Courier New" w:cs="Courier New"/>
+          <w:color w:val="000000"/>
+          <w:sz w:val="16"/>
+          <w:szCs w:val="16"/>
+          <w:lang w:val="bg-BG" w:bidi="ar-SA"/>
+        </w:rPr>
+        <w:t>( session.</w:t>
+      </w:r>
+      <w:r>
+        <w:rPr>
+          <w:rFonts w:ascii="Courier New" w:hAnsi="Courier New" w:cs="Courier New"/>
+          <w:color w:val="000000"/>
+          <w:sz w:val="16"/>
+          <w:szCs w:val="16"/>
+          <w:lang w:bidi="ar-SA"/>
+        </w:rPr>
+        <w:t>privacy</w:t>
+      </w:r>
+      <w:r>
+        <w:rPr>
+          <w:rFonts w:ascii="Courier New" w:hAnsi="Courier New" w:cs="Courier New"/>
+          <w:color w:val="000000"/>
+          <w:sz w:val="16"/>
+          <w:szCs w:val="16"/>
+          <w:lang w:val="bg-BG" w:bidi="ar-SA"/>
+        </w:rPr>
+        <w:t xml:space="preserve">.KlarnaPaymentsFraudStatus === </w:t>
+      </w:r>
+      <w:r>
+        <w:rPr>
+          <w:rFonts w:ascii="Courier New" w:hAnsi="Courier New" w:cs="Courier New"/>
+          <w:color w:val="2A00FF"/>
+          <w:sz w:val="16"/>
+          <w:szCs w:val="16"/>
+          <w:lang w:val="bg-BG" w:bidi="ar-SA"/>
+        </w:rPr>
+        <w:t>'PENDING'</w:t>
+      </w:r>
+      <w:r>
+        <w:rPr>
+          <w:rFonts w:ascii="Courier New" w:hAnsi="Courier New" w:cs="Courier New"/>
+          <w:color w:val="000000"/>
+          <w:sz w:val="16"/>
+          <w:szCs w:val="16"/>
+          <w:lang w:val="bg-BG" w:bidi="ar-SA"/>
+        </w:rPr>
+        <w:t xml:space="preserve"> )</w:t>
+      </w:r>
+    </w:p>
+    <w:p>
+      <w:pPr>
+        <w:autoSpaceDE w:val="0"/>
+        <w:autoSpaceDN w:val="0"/>
+        <w:adjustRightInd w:val="0"/>
+        <w:spacing w:after="0" w:line="240" w:lineRule="auto"/>
+        <w:ind w:left="708"/>
+        <w:rPr>
+          <w:rFonts w:ascii="Courier New" w:hAnsi="Courier New" w:cs="Courier New"/>
+          <w:sz w:val="16"/>
+          <w:szCs w:val="16"/>
+          <w:lang w:val="bg-BG" w:bidi="ar-SA"/>
+        </w:rPr>
+      </w:pPr>
+      <w:r>
+        <w:rPr>
+          <w:rFonts w:ascii="Courier New" w:hAnsi="Courier New" w:cs="Courier New"/>
+          <w:color w:val="000000"/>
+          <w:sz w:val="16"/>
+          <w:szCs w:val="16"/>
+          <w:lang w:val="bg-BG" w:bidi="ar-SA"/>
+        </w:rPr>
+        <w:t>{</w:t>
+      </w:r>
+    </w:p>
+    <w:p>
+      <w:pPr>
+        <w:autoSpaceDE w:val="0"/>
+        <w:autoSpaceDN w:val="0"/>
+        <w:adjustRightInd w:val="0"/>
+        <w:spacing w:after="0" w:line="240" w:lineRule="auto"/>
+        <w:ind w:left="708" w:firstLine="708"/>
+        <w:rPr>
+          <w:rFonts w:ascii="Courier New" w:hAnsi="Courier New" w:cs="Courier New"/>
+          <w:sz w:val="16"/>
+          <w:szCs w:val="16"/>
+          <w:lang w:val="bg-BG" w:bidi="ar-SA"/>
+        </w:rPr>
+      </w:pPr>
+      <w:r>
+        <w:rPr>
+          <w:rFonts w:ascii="Courier New" w:hAnsi="Courier New" w:cs="Courier New"/>
+          <w:b/>
+          <w:bCs/>
+          <w:color w:val="7F0055"/>
+          <w:sz w:val="16"/>
+          <w:szCs w:val="16"/>
+          <w:lang w:val="bg-BG" w:bidi="ar-SA"/>
+        </w:rPr>
+        <w:t>try</w:t>
+      </w:r>
+    </w:p>
+    <w:p>
+      <w:pPr>
+        <w:autoSpaceDE w:val="0"/>
+        <w:autoSpaceDN w:val="0"/>
+        <w:adjustRightInd w:val="0"/>
+        <w:spacing w:after="0" w:line="240" w:lineRule="auto"/>
+        <w:ind w:left="708"/>
+        <w:rPr>
+          <w:rFonts w:ascii="Courier New" w:hAnsi="Courier New" w:cs="Courier New"/>
+          <w:sz w:val="16"/>
+          <w:szCs w:val="16"/>
+          <w:lang w:val="bg-BG" w:bidi="ar-SA"/>
+        </w:rPr>
+      </w:pPr>
+      <w:r>
+        <w:rPr>
+          <w:rFonts w:ascii="Courier New" w:hAnsi="Courier New" w:cs="Courier New"/>
+          <w:color w:val="000000"/>
+          <w:sz w:val="16"/>
+          <w:szCs w:val="16"/>
+          <w:lang w:val="bg-BG" w:bidi="ar-SA"/>
+        </w:rPr>
+        <w:tab/>
+        <w:t>{</w:t>
+      </w:r>
+    </w:p>
+    <w:p>
+      <w:pPr>
+        <w:autoSpaceDE w:val="0"/>
+        <w:autoSpaceDN w:val="0"/>
+        <w:adjustRightInd w:val="0"/>
+        <w:spacing w:after="0" w:line="240" w:lineRule="auto"/>
+        <w:ind w:left="708"/>
+        <w:rPr>
+          <w:rFonts w:ascii="Courier New" w:hAnsi="Courier New" w:cs="Courier New"/>
+          <w:sz w:val="16"/>
+          <w:szCs w:val="16"/>
+          <w:lang w:val="bg-BG" w:bidi="ar-SA"/>
+        </w:rPr>
+      </w:pPr>
+      <w:r>
+        <w:rPr>
+          <w:rFonts w:ascii="Courier New" w:hAnsi="Courier New" w:cs="Courier New"/>
+          <w:color w:val="000000"/>
+          <w:sz w:val="16"/>
+          <w:szCs w:val="16"/>
+          <w:lang w:val="bg-BG" w:bidi="ar-SA"/>
+        </w:rPr>
+        <w:tab/>
+        <w:t>require(</w:t>
+      </w:r>
+      <w:r>
+        <w:rPr>
+          <w:rFonts w:ascii="Courier New" w:hAnsi="Courier New" w:cs="Courier New"/>
+          <w:color w:val="2A00FF"/>
+          <w:sz w:val="16"/>
+          <w:szCs w:val="16"/>
+          <w:lang w:val="bg-BG" w:bidi="ar-SA"/>
+        </w:rPr>
+        <w:t>'int_klarna_payments_controllers/cartridge/controllers/KLARNA_PAYMENTS.js'</w:t>
+      </w:r>
+      <w:r>
+        <w:rPr>
+          <w:rFonts w:ascii="Courier New" w:hAnsi="Courier New" w:cs="Courier New"/>
+          <w:color w:val="000000"/>
+          <w:sz w:val="16"/>
+          <w:szCs w:val="16"/>
+          <w:lang w:val="bg-BG" w:bidi="ar-SA"/>
+        </w:rPr>
+        <w:t>).PendingOrder();</w:t>
+      </w:r>
+    </w:p>
+    <w:p>
+      <w:pPr>
+        <w:autoSpaceDE w:val="0"/>
+        <w:autoSpaceDN w:val="0"/>
+        <w:adjustRightInd w:val="0"/>
+        <w:spacing w:after="0" w:line="240" w:lineRule="auto"/>
+        <w:ind w:left="708"/>
+        <w:rPr>
+          <w:rFonts w:ascii="Courier New" w:hAnsi="Courier New" w:cs="Courier New"/>
+          <w:sz w:val="16"/>
+          <w:szCs w:val="16"/>
+          <w:lang w:val="bg-BG" w:bidi="ar-SA"/>
+        </w:rPr>
+      </w:pPr>
+      <w:r>
+        <w:rPr>
+          <w:rFonts w:ascii="Courier New" w:hAnsi="Courier New" w:cs="Courier New"/>
+          <w:color w:val="000000"/>
+          <w:sz w:val="16"/>
+          <w:szCs w:val="16"/>
+          <w:lang w:val="bg-BG" w:bidi="ar-SA"/>
+        </w:rPr>
+        <w:tab/>
+      </w:r>
+      <w:r>
+        <w:rPr>
+          <w:rFonts w:ascii="Courier New" w:hAnsi="Courier New" w:cs="Courier New"/>
+          <w:color w:val="000000"/>
+          <w:sz w:val="16"/>
+          <w:szCs w:val="16"/>
+          <w:lang w:bidi="ar-SA"/>
+        </w:rPr>
+        <w:t>}</w:t>
+      </w:r>
+      <w:r>
+        <w:rPr>
+          <w:rFonts w:ascii="Courier New" w:hAnsi="Courier New" w:cs="Courier New"/>
+          <w:color w:val="000000"/>
+          <w:sz w:val="16"/>
+          <w:szCs w:val="16"/>
+          <w:lang w:val="bg-BG" w:bidi="ar-SA"/>
+        </w:rPr>
+        <w:t xml:space="preserve"> </w:t>
+      </w:r>
+      <w:proofErr w:type="gramStart"/>
+      <w:r>
+        <w:rPr>
+          <w:rFonts w:ascii="Courier New" w:hAnsi="Courier New" w:cs="Courier New"/>
+          <w:b/>
+          <w:bCs/>
+          <w:color w:val="7F0055"/>
+          <w:sz w:val="16"/>
+          <w:szCs w:val="16"/>
+          <w:lang w:val="bg-BG" w:bidi="ar-SA"/>
+        </w:rPr>
+        <w:t>catch</w:t>
+      </w:r>
+      <w:r>
+        <w:rPr>
+          <w:rFonts w:ascii="Courier New" w:hAnsi="Courier New" w:cs="Courier New"/>
+          <w:color w:val="000000"/>
+          <w:sz w:val="16"/>
+          <w:szCs w:val="16"/>
+          <w:lang w:val="bg-BG" w:bidi="ar-SA"/>
+        </w:rPr>
+        <w:t>( e</w:t>
+      </w:r>
+      <w:proofErr w:type="gramEnd"/>
+      <w:r>
+        <w:rPr>
+          <w:rFonts w:ascii="Courier New" w:hAnsi="Courier New" w:cs="Courier New"/>
+          <w:color w:val="000000"/>
+          <w:sz w:val="16"/>
+          <w:szCs w:val="16"/>
+          <w:lang w:val="bg-BG" w:bidi="ar-SA"/>
+        </w:rPr>
+        <w:t xml:space="preserve"> )</w:t>
+      </w:r>
+    </w:p>
+    <w:p>
+      <w:pPr>
+        <w:autoSpaceDE w:val="0"/>
+        <w:autoSpaceDN w:val="0"/>
+        <w:adjustRightInd w:val="0"/>
+        <w:spacing w:after="0" w:line="240" w:lineRule="auto"/>
+        <w:ind w:left="708"/>
+        <w:rPr>
+          <w:rFonts w:ascii="Courier New" w:hAnsi="Courier New" w:cs="Courier New"/>
+          <w:sz w:val="16"/>
+          <w:szCs w:val="16"/>
+          <w:lang w:bidi="ar-SA"/>
+        </w:rPr>
+      </w:pPr>
+      <w:r>
+        <w:rPr>
+          <w:rFonts w:ascii="Courier New" w:hAnsi="Courier New" w:cs="Courier New"/>
+          <w:color w:val="000000"/>
+          <w:sz w:val="16"/>
+          <w:szCs w:val="16"/>
+          <w:lang w:val="bg-BG" w:bidi="ar-SA"/>
+        </w:rPr>
+        <w:tab/>
+      </w:r>
+      <w:r>
+        <w:rPr>
+          <w:rFonts w:ascii="Courier New" w:hAnsi="Courier New" w:cs="Courier New"/>
+          <w:color w:val="000000"/>
+          <w:sz w:val="16"/>
+          <w:szCs w:val="16"/>
+          <w:lang w:bidi="ar-SA"/>
+        </w:rPr>
+        <w:t>{</w:t>
+      </w:r>
+    </w:p>
+    <w:p>
+      <w:pPr>
+        <w:autoSpaceDE w:val="0"/>
+        <w:autoSpaceDN w:val="0"/>
+        <w:adjustRightInd w:val="0"/>
+        <w:spacing w:after="0" w:line="240" w:lineRule="auto"/>
+        <w:ind w:left="708"/>
+        <w:rPr>
+          <w:rFonts w:ascii="Courier New" w:hAnsi="Courier New" w:cs="Courier New"/>
+          <w:sz w:val="16"/>
+          <w:szCs w:val="16"/>
+          <w:lang w:val="bg-BG" w:bidi="ar-SA"/>
+        </w:rPr>
+      </w:pPr>
+      <w:r>
+        <w:rPr>
+          <w:rFonts w:ascii="Courier New" w:hAnsi="Courier New" w:cs="Courier New"/>
+          <w:color w:val="000000"/>
+          <w:sz w:val="16"/>
+          <w:szCs w:val="16"/>
+          <w:lang w:val="bg-BG" w:bidi="ar-SA"/>
+        </w:rPr>
+        <w:tab/>
+        <w:t xml:space="preserve"> require( </w:t>
+      </w:r>
+      <w:r>
+        <w:rPr>
+          <w:rFonts w:ascii="Courier New" w:hAnsi="Courier New" w:cs="Courier New"/>
+          <w:color w:val="2A00FF"/>
+          <w:sz w:val="16"/>
+          <w:szCs w:val="16"/>
+          <w:lang w:val="bg-BG" w:bidi="ar-SA"/>
+        </w:rPr>
+        <w:t>'dw/system/Logger'</w:t>
+      </w:r>
+      <w:r>
+        <w:rPr>
+          <w:rFonts w:ascii="Courier New" w:hAnsi="Courier New" w:cs="Courier New"/>
+          <w:color w:val="000000"/>
+          <w:sz w:val="16"/>
+          <w:szCs w:val="16"/>
+          <w:lang w:val="bg-BG" w:bidi="ar-SA"/>
+        </w:rPr>
+        <w:t xml:space="preserve"> ).getLogger( </w:t>
+      </w:r>
+      <w:r>
+        <w:rPr>
+          <w:rFonts w:ascii="Courier New" w:hAnsi="Courier New" w:cs="Courier New"/>
+          <w:color w:val="2A00FF"/>
+          <w:sz w:val="16"/>
+          <w:szCs w:val="16"/>
+          <w:lang w:val="bg-BG" w:bidi="ar-SA"/>
+        </w:rPr>
+        <w:t>'OrderModel.js'</w:t>
+      </w:r>
+      <w:r>
+        <w:rPr>
+          <w:rFonts w:ascii="Courier New" w:hAnsi="Courier New" w:cs="Courier New"/>
+          <w:color w:val="000000"/>
+          <w:sz w:val="16"/>
+          <w:szCs w:val="16"/>
+          <w:lang w:val="bg-BG" w:bidi="ar-SA"/>
+        </w:rPr>
+        <w:t xml:space="preserve"> ).error( </w:t>
+      </w:r>
+      <w:r>
+        <w:rPr>
+          <w:rFonts w:ascii="Courier New" w:hAnsi="Courier New" w:cs="Courier New"/>
+          <w:color w:val="2A00FF"/>
+          <w:sz w:val="16"/>
+          <w:szCs w:val="16"/>
+          <w:lang w:val="bg-BG" w:bidi="ar-SA"/>
+        </w:rPr>
+        <w:t>'Klarna Payments Pending Order Error: {0}'</w:t>
+      </w:r>
+      <w:r>
+        <w:rPr>
+          <w:rFonts w:ascii="Courier New" w:hAnsi="Courier New" w:cs="Courier New"/>
+          <w:color w:val="000000"/>
+          <w:sz w:val="16"/>
+          <w:szCs w:val="16"/>
+          <w:lang w:val="bg-BG" w:bidi="ar-SA"/>
+        </w:rPr>
+        <w:t>, e );</w:t>
+      </w:r>
+    </w:p>
+    <w:p>
+      <w:pPr>
+        <w:autoSpaceDE w:val="0"/>
+        <w:autoSpaceDN w:val="0"/>
+        <w:adjustRightInd w:val="0"/>
+        <w:spacing w:after="0" w:line="240" w:lineRule="auto"/>
+        <w:ind w:left="708"/>
+        <w:rPr>
+          <w:rFonts w:ascii="Courier New" w:hAnsi="Courier New" w:cs="Courier New"/>
+          <w:sz w:val="16"/>
+          <w:szCs w:val="16"/>
+          <w:lang w:val="bg-BG" w:bidi="ar-SA"/>
+        </w:rPr>
+      </w:pPr>
+      <w:r>
+        <w:rPr>
+          <w:rFonts w:ascii="Courier New" w:hAnsi="Courier New" w:cs="Courier New"/>
+          <w:color w:val="000000"/>
+          <w:sz w:val="16"/>
+          <w:szCs w:val="16"/>
+          <w:lang w:val="bg-BG" w:bidi="ar-SA"/>
+        </w:rPr>
+        <w:tab/>
+        <w:t xml:space="preserve"> }</w:t>
+      </w:r>
+    </w:p>
+    <w:p>
+      <w:pPr>
+        <w:autoSpaceDE w:val="0"/>
+        <w:autoSpaceDN w:val="0"/>
+        <w:adjustRightInd w:val="0"/>
+        <w:spacing w:after="0" w:line="240" w:lineRule="auto"/>
+        <w:ind w:left="708" w:firstLine="708"/>
+        <w:rPr>
+          <w:rFonts w:ascii="Courier New" w:hAnsi="Courier New" w:cs="Courier New"/>
+          <w:sz w:val="16"/>
+          <w:szCs w:val="16"/>
+          <w:lang w:val="bg-BG" w:bidi="ar-SA"/>
+        </w:rPr>
+      </w:pPr>
+      <w:r>
+        <w:rPr>
+          <w:rFonts w:ascii="Courier New" w:hAnsi="Courier New" w:cs="Courier New"/>
+          <w:b/>
+          <w:bCs/>
+          <w:color w:val="7F0055"/>
+          <w:sz w:val="16"/>
+          <w:szCs w:val="16"/>
+          <w:lang w:val="bg-BG" w:bidi="ar-SA"/>
+        </w:rPr>
+        <w:t>return</w:t>
+      </w:r>
+      <w:r>
+        <w:rPr>
+          <w:rFonts w:ascii="Courier New" w:hAnsi="Courier New" w:cs="Courier New"/>
+          <w:color w:val="000000"/>
+          <w:sz w:val="16"/>
+          <w:szCs w:val="16"/>
+          <w:lang w:val="bg-BG" w:bidi="ar-SA"/>
+        </w:rPr>
+        <w:t>;</w:t>
+      </w:r>
+    </w:p>
+    <w:p>
+      <w:pPr>
+        <w:ind w:left="708"/>
+        <w:rPr>
+          <w:rFonts w:ascii="Courier New" w:hAnsi="Courier New" w:cs="Courier New"/>
+          <w:color w:val="000000"/>
+          <w:sz w:val="16"/>
+          <w:szCs w:val="16"/>
+          <w:lang w:val="bg-BG" w:bidi="ar-SA"/>
+        </w:rPr>
+      </w:pPr>
+      <w:r>
+        <w:rPr>
+          <w:rFonts w:ascii="Courier New" w:hAnsi="Courier New" w:cs="Courier New"/>
+          <w:color w:val="000000"/>
+          <w:sz w:val="16"/>
+          <w:szCs w:val="16"/>
+          <w:lang w:val="bg-BG" w:bidi="ar-SA"/>
+        </w:rPr>
+        <w:t>}</w:t>
+      </w:r>
+    </w:p>
+    <w:p>
+      <w:pPr>
+        <w:ind w:left="708"/>
+        <w:rPr>
+          <w:b/>
+          <w:i/>
+        </w:rPr>
+      </w:pPr>
+      <w:r>
+        <w:rPr>
+          <w:b/>
+        </w:rPr>
+        <w:t>before</w:t>
+      </w:r>
+      <w:r>
+        <w:rPr>
+          <w:b/>
+          <w:i/>
+        </w:rPr>
+        <w:t xml:space="preserve"> </w:t>
+      </w:r>
+      <w:proofErr w:type="spellStart"/>
+      <w:r>
+        <w:t>var</w:t>
+      </w:r>
+      <w:proofErr w:type="spellEnd"/>
+      <w:r>
+        <w:t xml:space="preserve"> </w:t>
+      </w:r>
+      <w:proofErr w:type="spellStart"/>
+      <w:r>
+        <w:t>placeOrderStatus</w:t>
+      </w:r>
+      <w:proofErr w:type="spellEnd"/>
+      <w:r>
+        <w:t xml:space="preserve"> = </w:t>
+      </w:r>
+      <w:proofErr w:type="spellStart"/>
+      <w:r>
+        <w:t>OrderMgr.placeOrder</w:t>
+      </w:r>
+      <w:proofErr w:type="spellEnd"/>
+      <w:r>
+        <w:t>(order);</w:t>
+      </w:r>
+      <w:r>
+        <w:t xml:space="preserve"> </w:t>
+      </w:r>
+      <w:r>
+        <w:t>(see screen shot below)</w:t>
+      </w:r>
+    </w:p>
+    <w:p>
+      <w:pPr>
+        <w:ind w:firstLine="708"/>
+        <w:rPr>
+          <w:rFonts w:ascii="Trebuchet MS" w:hAnsi="Trebuchet MS"/>
+          <w:i/>
+          <w:iCs/>
+          <w:color w:val="808080" w:themeColor="background1" w:themeShade="80"/>
+          <w:sz w:val="18"/>
+          <w:szCs w:val="18"/>
+        </w:rPr>
+      </w:pPr>
+      <w:r>
+        <w:rPr>
+          <w:noProof/>
+          <w:lang w:val="bg-BG" w:eastAsia="bg-BG" w:bidi="ar-SA"/>
+        </w:rPr>
+        <w:lastRenderedPageBreak/>
+        <w:drawing>
+          <wp:inline distT="0" distB="0" distL="0" distR="0" wp14:anchorId="556D0538" wp14:editId="69EF63F5">
+            <wp:extent cx="5940000" cy="3837600"/>
+            <wp:effectExtent l="0" t="0" r="0" b="0"/>
+            <wp:docPr id="50" name="Picture 50"/>
+            <wp:cNvGraphicFramePr>
+              <a:graphicFrameLocks xmlns:a="http://schemas.openxmlformats.org/drawingml/2006/main" noChangeAspect="1"/>
+            </wp:cNvGraphicFramePr>
+            <a:graphic xmlns:a="http://schemas.openxmlformats.org/drawingml/2006/main">
+              <a:graphicData uri="http://schemas.openxmlformats.org/drawingml/2006/picture">
+                <pic:pic xmlns:pic="http://schemas.openxmlformats.org/drawingml/2006/picture">
+                  <pic:nvPicPr>
+                    <pic:cNvPr id="1" name=""/>
+                    <pic:cNvPicPr/>
+                  </pic:nvPicPr>
+                  <pic:blipFill>
+                    <a:blip r:embed="rId65"/>
+                    <a:stretch>
+                      <a:fillRect/>
+                    </a:stretch>
+                  </pic:blipFill>
+                  <pic:spPr>
+                    <a:xfrm>
+                      <a:off x="0" y="0"/>
                       <a:ext cx="5940000" cy="3837600"/>
                     </a:xfrm>
                     <a:prstGeom prst="rect">
@@ -30411,13 +30694,13 @@
       <w:pPr>
         <w:pStyle w:val="Heading1"/>
       </w:pPr>
-      <w:bookmarkStart w:id="48" w:name="_Toc502732273"/>
+      <w:bookmarkStart w:id="49" w:name="_Toc502732273"/>
       <w:bookmarkEnd w:id="18"/>
       <w:r>
         <w:lastRenderedPageBreak/>
         <w:t>Release History</w:t>
       </w:r>
-      <w:bookmarkEnd w:id="48"/>
+      <w:bookmarkEnd w:id="49"/>
     </w:p>
     <w:p>
       <w:pPr>
@@ -30443,8 +30726,8 @@
           <w:szCs w:val="18"/>
         </w:rPr>
       </w:pPr>
-      <w:bookmarkStart w:id="49" w:name="_Toc279703501"/>
-      <w:bookmarkStart w:id="50" w:name="_Toc279703594"/>
+      <w:bookmarkStart w:id="50" w:name="_Toc279703501"/>
+      <w:bookmarkStart w:id="51" w:name="_Toc279703594"/>
     </w:p>
     <w:tbl>
       <w:tblPr>
@@ -30704,8 +30987,6 @@
               </w:rPr>
               <w:t>8.1</w:t>
             </w:r>
-            <w:bookmarkStart w:id="51" w:name="_GoBack"/>
-            <w:bookmarkEnd w:id="51"/>
             <w:r>
               <w:rPr>
                 <w:rFonts w:ascii="Trebuchet MS" w:hAnsi="Trebuchet MS"/>
@@ -30783,8 +31064,8 @@
           </w:p>
         </w:tc>
       </w:tr>
-      <w:bookmarkEnd w:id="49"/>
       <w:bookmarkEnd w:id="50"/>
+      <w:bookmarkEnd w:id="51"/>
     </w:tbl>
     <w:p>
       <w:pPr>
@@ -30842,11 +31123,11 @@
       </w:pPr>
     </w:p>
     <w:sectPr>
-      <w:headerReference w:type="even" r:id="rId65"/>
-      <w:headerReference w:type="default" r:id="rId66"/>
-      <w:footerReference w:type="default" r:id="rId67"/>
-      <w:headerReference w:type="first" r:id="rId68"/>
-      <w:footerReference w:type="first" r:id="rId69"/>
+      <w:headerReference w:type="even" r:id="rId66"/>
+      <w:headerReference w:type="default" r:id="rId67"/>
+      <w:footerReference w:type="default" r:id="rId68"/>
+      <w:headerReference w:type="first" r:id="rId69"/>
+      <w:footerReference w:type="first" r:id="rId70"/>
       <w:type w:val="continuous"/>
       <w:pgSz w:w="11906" w:h="16838" w:code="9"/>
       <w:pgMar w:top="1440" w:right="1080" w:bottom="1440" w:left="1080" w:header="720" w:footer="215" w:gutter="0"/>
@@ -34899,7 +35180,6 @@
   <w:style w:type="character" w:default="1" w:styleId="DefaultParagraphFont">
     <w:name w:val="Default Paragraph Font"/>
     <w:uiPriority w:val="1"/>
-    <w:semiHidden/>
     <w:unhideWhenUsed/>
   </w:style>
   <w:style w:type="table" w:default="1" w:styleId="TableNormal">
@@ -37599,7 +37879,7 @@
 </file>
 
 <file path=customXml/itemProps1.xml><?xml version="1.0" encoding="utf-8"?>
-<ds:datastoreItem xmlns:ds="http://schemas.openxmlformats.org/officeDocument/2006/customXml" ds:itemID="{DD8C5AB9-2247-4CB4-9358-F267A0C8169A}">
+<ds:datastoreItem xmlns:ds="http://schemas.openxmlformats.org/officeDocument/2006/customXml" ds:itemID="{D0465824-F4D8-4E24-BC11-FB0285BCFA05}">
   <ds:schemaRefs>
     <ds:schemaRef ds:uri="http://schemas.openxmlformats.org/officeDocument/2006/bibliography"/>
   </ds:schemaRefs>
@@ -37607,7 +37887,7 @@
 </file>
 
 <file path=customXml/itemProps2.xml><?xml version="1.0" encoding="utf-8"?>
-<ds:datastoreItem xmlns:ds="http://schemas.openxmlformats.org/officeDocument/2006/customXml" ds:itemID="{734DE6E4-CDC0-409F-9DFF-9334D2D20AC7}">
+<ds:datastoreItem xmlns:ds="http://schemas.openxmlformats.org/officeDocument/2006/customXml" ds:itemID="{98272640-A98F-4F9B-B7D8-3B7750404E44}">
   <ds:schemaRefs>
     <ds:schemaRef ds:uri="http://schemas.openxmlformats.org/officeDocument/2006/bibliography"/>
   </ds:schemaRefs>
@@ -37615,7 +37895,7 @@
 </file>
 
 <file path=customXml/itemProps3.xml><?xml version="1.0" encoding="utf-8"?>
-<ds:datastoreItem xmlns:ds="http://schemas.openxmlformats.org/officeDocument/2006/customXml" ds:itemID="{98272640-A98F-4F9B-B7D8-3B7750404E44}">
+<ds:datastoreItem xmlns:ds="http://schemas.openxmlformats.org/officeDocument/2006/customXml" ds:itemID="{3A7219EC-1382-43EE-8BE7-812C009CFF3C}">
   <ds:schemaRefs>
     <ds:schemaRef ds:uri="http://schemas.openxmlformats.org/officeDocument/2006/bibliography"/>
   </ds:schemaRefs>
@@ -37623,7 +37903,7 @@
 </file>
 
 <file path=customXml/itemProps4.xml><?xml version="1.0" encoding="utf-8"?>
-<ds:datastoreItem xmlns:ds="http://schemas.openxmlformats.org/officeDocument/2006/customXml" ds:itemID="{D0465824-F4D8-4E24-BC11-FB0285BCFA05}">
+<ds:datastoreItem xmlns:ds="http://schemas.openxmlformats.org/officeDocument/2006/customXml" ds:itemID="{455C3414-9559-47FA-B7AE-7E6020715204}">
   <ds:schemaRefs>
     <ds:schemaRef ds:uri="http://schemas.openxmlformats.org/officeDocument/2006/bibliography"/>
   </ds:schemaRefs>

</xml_diff>